<commit_message>
Part 1.2 Interface Documentation Guideliness is added
</commit_message>
<xml_diff>
--- a/ODD/ODD.docx
+++ b/ODD/ODD.docx
@@ -274,10 +274,10 @@
             <v:path o:extrusionok="f" gradientshapeok="t" o:connecttype="rect"/>
             <o:lock v:ext="edit" aspectratio="t"/>
           </v:shapetype>
-          <v:shape id="_x0000_i1025" type="#_x0000_t75" style="width:167.5pt;height:64.5pt" o:ole="">
+          <v:shape id="_x0000_i1025" type="#_x0000_t75" style="width:167.4pt;height:64.8pt" o:ole="">
             <v:imagedata r:id="rId8" o:title=""/>
           </v:shape>
-          <o:OLEObject Type="Embed" ProgID="PBrush" ShapeID="_x0000_i1025" DrawAspect="Content" ObjectID="_1607112660" r:id="rId9"/>
+          <o:OLEObject Type="Embed" ProgID="PBrush" ShapeID="_x0000_i1025" DrawAspect="Content" ObjectID="_1607112947" r:id="rId9"/>
         </w:object>
       </w:r>
     </w:p>
@@ -1030,97 +1030,6 @@
       </w:r>
     </w:p>
     <w:p>
-      <w:r>
-        <w:t xml:space="preserve">Object Design Document (ODD) describes object design trade-offs made by developers, guidelines they followed for subsystem interfaces, the decomposition of subsystems into packages and classes, and the class interfaces. The ODD is </w:t>
-      </w:r>
-      <w:r>
-        <w:rPr>
-          <w:b/>
-        </w:rPr>
-        <w:t>used</w:t>
-      </w:r>
-      <w:r>
-        <w:t xml:space="preserve"> to exchange interface information among teams and </w:t>
-      </w:r>
-      <w:r>
-        <w:rPr>
-          <w:b/>
-        </w:rPr>
-        <w:t>as a reference during testing</w:t>
-      </w:r>
-      <w:r>
-        <w:t>. The audience for the ODD includes system architects (i.e., the developers who participate in the system design), developers who implement each subsystem, and testers.</w:t>
-      </w:r>
-    </w:p>
-    <w:p>
-      <w:r>
-        <w:t>Among three approaches to generate ODD, we follow “</w:t>
-      </w:r>
-      <w:r>
-        <w:rPr>
-          <w:rFonts w:cs="Times New Roman"/>
-          <w:b/>
-          <w:iCs/>
-          <w:color w:val="000000"/>
-          <w:szCs w:val="20"/>
-        </w:rPr>
-        <w:t>ODD embedded into source code</w:t>
-      </w:r>
-      <w:r>
-        <w:t xml:space="preserve">” approach in SE301, since the other methods create many redundancies, inconsistencies. </w:t>
-      </w:r>
-    </w:p>
-    <w:p>
-      <w:r>
-        <w:t xml:space="preserve">The initial version of the ODD can be written soon after the subsystem decomposition is stable. </w:t>
-      </w:r>
-      <w:r>
-        <w:rPr>
-          <w:lang w:val="en-GB"/>
-        </w:rPr>
-        <w:t>Both packages and class interfaces can be genera</w:t>
-      </w:r>
-      <w:r>
-        <w:rPr>
-          <w:lang w:val="en-GB"/>
-        </w:rPr>
-        <w:t>ted from source code (comments!)</w:t>
-      </w:r>
-      <w:r>
-        <w:rPr>
-          <w:lang w:val="en-GB"/>
-        </w:rPr>
-        <w:t xml:space="preserve"> </w:t>
-      </w:r>
-      <w:r>
-        <w:rPr>
-          <w:lang w:val="en-GB"/>
-        </w:rPr>
-        <w:t>b</w:t>
-      </w:r>
-      <w:r>
-        <w:rPr>
-          <w:lang w:val="en-GB"/>
-        </w:rPr>
-        <w:t>y using a tool, which is named Javadoc</w:t>
-      </w:r>
-      <w:r>
-        <w:rPr>
-          <w:lang w:val="en-GB"/>
-        </w:rPr>
-        <w:t>.</w:t>
-      </w:r>
-      <w:r>
-        <w:rPr>
-          <w:lang w:val="tr-TR"/>
-        </w:rPr>
-        <w:t xml:space="preserve"> </w:t>
-      </w:r>
-      <w:r>
-        <w:t>Keeping material for the ODD with the source code enables the developers to maintain consistency more easily and rapidly.</w:t>
-      </w:r>
-    </w:p>
-    <w:p>
       <w:pPr>
         <w:pStyle w:val="Balk1"/>
       </w:pPr>
@@ -1131,19 +1040,30 @@
       <w:bookmarkEnd w:id="0"/>
     </w:p>
     <w:p>
-      <w:r>
-        <w:t>Describes the general trade-offs made by developers (e.g., buy vs. build, memory space vs. response time), guidelines and conventions (e.g., naming conventions, boundary cases, exception handling mechanisms), and an overview of the document. Interface documentation guidelines and coding conventions are the single most important factor that can improve communication between developers during object design. These include a list of rules that developers should use when designing and naming interfaces.</w:t>
-      </w:r>
-    </w:p>
-    <w:p>
-      <w:pPr>
+      <w:pPr>
+        <w:pStyle w:val="Balk2"/>
+      </w:pPr>
+      <w:r>
+        <w:t>Object Design Trade-Offs</w:t>
+      </w:r>
+    </w:p>
+    <w:p>
+      <w:pPr>
+        <w:rPr>
+          <w:rFonts w:ascii="Times New Roman Bold" w:eastAsiaTheme="majorEastAsia" w:hAnsi="Times New Roman Bold" w:cstheme="majorBidi"/>
+          <w:color w:val="000000" w:themeColor="text1"/>
+          <w:szCs w:val="26"/>
+        </w:rPr>
+      </w:pPr>
+      <w:r>
         <w:rPr>
           <w:rFonts w:ascii="Times New Roman Bold" w:eastAsiaTheme="majorEastAsia" w:hAnsi="Times New Roman Bold" w:cstheme="majorBidi"/>
           <w:b/>
           <w:color w:val="000000" w:themeColor="text1"/>
           <w:szCs w:val="26"/>
         </w:rPr>
-      </w:pPr>
+        <w:t xml:space="preserve">     </w:t>
+      </w:r>
       <w:r>
         <w:rPr>
           <w:rFonts w:ascii="Times New Roman Bold" w:eastAsiaTheme="majorEastAsia" w:hAnsi="Times New Roman Bold" w:cstheme="majorBidi"/>
@@ -1151,17 +1071,8 @@
           <w:color w:val="000000" w:themeColor="text1"/>
           <w:szCs w:val="26"/>
         </w:rPr>
-        <w:t>Object Design Trade-Offs</w:t>
-      </w:r>
-    </w:p>
-    <w:p>
-      <w:pPr>
-        <w:rPr>
-          <w:rFonts w:ascii="Times New Roman Bold" w:eastAsiaTheme="majorEastAsia" w:hAnsi="Times New Roman Bold" w:cstheme="majorBidi"/>
-          <w:color w:val="000000" w:themeColor="text1"/>
-          <w:szCs w:val="26"/>
-        </w:rPr>
-      </w:pPr>
+        <w:tab/>
+      </w:r>
       <w:r>
         <w:rPr>
           <w:rFonts w:ascii="Times New Roman Bold" w:eastAsiaTheme="majorEastAsia" w:hAnsi="Times New Roman Bold" w:cstheme="majorBidi"/>
@@ -1169,106 +1080,167 @@
           <w:color w:val="000000" w:themeColor="text1"/>
           <w:szCs w:val="26"/>
         </w:rPr>
-        <w:t xml:space="preserve">     </w:t>
-      </w:r>
-      <w:r>
+        <w:tab/>
+      </w:r>
+      <w:r>
+        <w:rPr>
+          <w:rFonts w:ascii="Times New Roman Bold" w:eastAsiaTheme="majorEastAsia" w:hAnsi="Times New Roman Bold" w:cstheme="majorBidi"/>
+          <w:color w:val="000000" w:themeColor="text1"/>
+          <w:szCs w:val="26"/>
+        </w:rPr>
+        <w:t xml:space="preserve">The </w:t>
+      </w:r>
+      <w:r>
+        <w:rPr>
+          <w:rFonts w:ascii="Times New Roman Bold" w:eastAsiaTheme="majorEastAsia" w:hAnsi="Times New Roman Bold" w:cstheme="majorBidi"/>
+          <w:color w:val="000000" w:themeColor="text1"/>
+          <w:szCs w:val="26"/>
+        </w:rPr>
+        <w:t>Quiz Maker</w:t>
+      </w:r>
+      <w:r>
+        <w:rPr>
+          <w:rFonts w:ascii="Times New Roman Bold" w:eastAsiaTheme="majorEastAsia" w:hAnsi="Times New Roman Bold" w:cstheme="majorBidi"/>
+          <w:color w:val="000000" w:themeColor="text1"/>
+          <w:szCs w:val="26"/>
+        </w:rPr>
+        <w:t xml:space="preserve"> project consists of modules such as exam management, the instructor portal, the student portal, the administration portal, and so on. Therefore, our content management module </w:t>
+      </w:r>
+      <w:proofErr w:type="gramStart"/>
+      <w:r>
+        <w:rPr>
+          <w:rFonts w:ascii="Times New Roman Bold" w:eastAsiaTheme="majorEastAsia" w:hAnsi="Times New Roman Bold" w:cstheme="majorBidi"/>
+          <w:color w:val="000000" w:themeColor="text1"/>
+          <w:szCs w:val="26"/>
+        </w:rPr>
+        <w:t>has to</w:t>
+      </w:r>
+      <w:proofErr w:type="gramEnd"/>
+      <w:r>
+        <w:rPr>
+          <w:rFonts w:ascii="Times New Roman Bold" w:eastAsiaTheme="majorEastAsia" w:hAnsi="Times New Roman Bold" w:cstheme="majorBidi"/>
+          <w:color w:val="000000" w:themeColor="text1"/>
+          <w:szCs w:val="26"/>
+        </w:rPr>
+        <w:t xml:space="preserve"> interact with the other modules. Inter-company relationships are an important topic to consider and we have increased our workload to facilitate other modules for the storage and retrieval of data from the database. By providing these interfaces we take control of the database and obey the rules of object-oriented programming. </w:t>
+      </w:r>
+      <w:proofErr w:type="gramStart"/>
+      <w:r>
+        <w:rPr>
+          <w:rFonts w:ascii="Times New Roman Bold" w:eastAsiaTheme="majorEastAsia" w:hAnsi="Times New Roman Bold" w:cstheme="majorBidi"/>
+          <w:color w:val="000000" w:themeColor="text1"/>
+          <w:szCs w:val="26"/>
+        </w:rPr>
+        <w:t>So</w:t>
+      </w:r>
+      <w:proofErr w:type="gramEnd"/>
+      <w:r>
+        <w:rPr>
+          <w:rFonts w:ascii="Times New Roman Bold" w:eastAsiaTheme="majorEastAsia" w:hAnsi="Times New Roman Bold" w:cstheme="majorBidi"/>
+          <w:color w:val="000000" w:themeColor="text1"/>
+          <w:szCs w:val="26"/>
+        </w:rPr>
+        <w:t xml:space="preserve"> when you make a modification to a table in the DB, other modules will not get into trouble.</w:t>
+      </w:r>
+    </w:p>
+    <w:p>
+      <w:pPr>
+        <w:rPr>
+          <w:rFonts w:ascii="Times New Roman Bold" w:eastAsiaTheme="majorEastAsia" w:hAnsi="Times New Roman Bold" w:cstheme="majorBidi"/>
+          <w:color w:val="000000" w:themeColor="text1"/>
+          <w:szCs w:val="26"/>
+        </w:rPr>
+      </w:pPr>
+      <w:r>
+        <w:rPr>
+          <w:rFonts w:ascii="Times New Roman Bold" w:eastAsiaTheme="majorEastAsia" w:hAnsi="Times New Roman Bold" w:cstheme="majorBidi"/>
+          <w:color w:val="000000" w:themeColor="text1"/>
+          <w:szCs w:val="26"/>
+        </w:rPr>
+        <w:t xml:space="preserve">   </w:t>
+      </w:r>
+      <w:r>
+        <w:rPr>
+          <w:rFonts w:ascii="Times New Roman Bold" w:eastAsiaTheme="majorEastAsia" w:hAnsi="Times New Roman Bold" w:cstheme="majorBidi"/>
+          <w:color w:val="000000" w:themeColor="text1"/>
+          <w:szCs w:val="26"/>
+        </w:rPr>
+        <w:tab/>
+      </w:r>
+      <w:r>
+        <w:rPr>
+          <w:rFonts w:ascii="Times New Roman Bold" w:eastAsiaTheme="majorEastAsia" w:hAnsi="Times New Roman Bold" w:cstheme="majorBidi"/>
+          <w:color w:val="000000" w:themeColor="text1"/>
+          <w:szCs w:val="26"/>
+        </w:rPr>
+        <w:tab/>
+        <w:t xml:space="preserve">As the user enters data, the module will force the user to follow the predefined pattern designed for this purpose. This will surely prevent a faulty entry of the data into the database. Therefore, the consistency and integration of the data are provided with these patterns. </w:t>
+      </w:r>
+      <w:proofErr w:type="gramStart"/>
+      <w:r>
+        <w:rPr>
+          <w:rFonts w:ascii="Times New Roman Bold" w:eastAsiaTheme="majorEastAsia" w:hAnsi="Times New Roman Bold" w:cstheme="majorBidi"/>
+          <w:color w:val="000000" w:themeColor="text1"/>
+          <w:szCs w:val="26"/>
+        </w:rPr>
+        <w:t>Of course</w:t>
+      </w:r>
+      <w:proofErr w:type="gramEnd"/>
+      <w:r>
+        <w:rPr>
+          <w:rFonts w:ascii="Times New Roman Bold" w:eastAsiaTheme="majorEastAsia" w:hAnsi="Times New Roman Bold" w:cstheme="majorBidi"/>
+          <w:color w:val="000000" w:themeColor="text1"/>
+          <w:szCs w:val="26"/>
+        </w:rPr>
+        <w:t xml:space="preserve"> this procedure increases the complexity of our source code.</w:t>
+      </w:r>
+    </w:p>
+    <w:p>
+      <w:pPr>
         <w:rPr>
           <w:rFonts w:ascii="Times New Roman Bold" w:eastAsiaTheme="majorEastAsia" w:hAnsi="Times New Roman Bold" w:cstheme="majorBidi"/>
           <w:b/>
           <w:color w:val="000000" w:themeColor="text1"/>
           <w:szCs w:val="26"/>
         </w:rPr>
-        <w:tab/>
-      </w:r>
-      <w:r>
+      </w:pPr>
+    </w:p>
+    <w:p>
+      <w:pPr>
         <w:rPr>
           <w:rFonts w:ascii="Times New Roman Bold" w:eastAsiaTheme="majorEastAsia" w:hAnsi="Times New Roman Bold" w:cstheme="majorBidi"/>
           <w:b/>
           <w:color w:val="000000" w:themeColor="text1"/>
           <w:szCs w:val="26"/>
         </w:rPr>
-        <w:tab/>
-      </w:r>
-      <w:r>
-        <w:rPr>
-          <w:rFonts w:ascii="Times New Roman Bold" w:eastAsiaTheme="majorEastAsia" w:hAnsi="Times New Roman Bold" w:cstheme="majorBidi"/>
-          <w:color w:val="000000" w:themeColor="text1"/>
-          <w:szCs w:val="26"/>
-        </w:rPr>
-        <w:t xml:space="preserve">The </w:t>
-      </w:r>
-      <w:r>
-        <w:rPr>
-          <w:rFonts w:ascii="Times New Roman Bold" w:eastAsiaTheme="majorEastAsia" w:hAnsi="Times New Roman Bold" w:cstheme="majorBidi"/>
-          <w:color w:val="000000" w:themeColor="text1"/>
-          <w:szCs w:val="26"/>
-        </w:rPr>
-        <w:t>Quiz Maker</w:t>
-      </w:r>
-      <w:bookmarkStart w:id="1" w:name="_GoBack"/>
-      <w:bookmarkEnd w:id="1"/>
-      <w:r>
-        <w:rPr>
-          <w:rFonts w:ascii="Times New Roman Bold" w:eastAsiaTheme="majorEastAsia" w:hAnsi="Times New Roman Bold" w:cstheme="majorBidi"/>
-          <w:color w:val="000000" w:themeColor="text1"/>
-          <w:szCs w:val="26"/>
-        </w:rPr>
-        <w:t xml:space="preserve"> project consists of modules such as exam management, the instructor portal, the student portal, the administration portal, and so on. Therefore, our content management module has to interact with the other modules. Inter-company relationships are an important topic to consider and we have increased our workload to facilitate other modules for the storage and retrieval of data from the database. By providing these interfaces we take control of the database and obey the rules of object-oriented programming. So when you make a modification to a table in the DB, other modules will not get into trouble.</w:t>
-      </w:r>
-    </w:p>
-    <w:p>
-      <w:pPr>
-        <w:rPr>
-          <w:rFonts w:ascii="Times New Roman Bold" w:eastAsiaTheme="majorEastAsia" w:hAnsi="Times New Roman Bold" w:cstheme="majorBidi"/>
-          <w:color w:val="000000" w:themeColor="text1"/>
-          <w:szCs w:val="26"/>
-        </w:rPr>
-      </w:pPr>
-      <w:r>
-        <w:rPr>
-          <w:rFonts w:ascii="Times New Roman Bold" w:eastAsiaTheme="majorEastAsia" w:hAnsi="Times New Roman Bold" w:cstheme="majorBidi"/>
-          <w:color w:val="000000" w:themeColor="text1"/>
-          <w:szCs w:val="26"/>
-        </w:rPr>
-        <w:t xml:space="preserve">   </w:t>
-      </w:r>
-      <w:r>
-        <w:rPr>
-          <w:rFonts w:ascii="Times New Roman Bold" w:eastAsiaTheme="majorEastAsia" w:hAnsi="Times New Roman Bold" w:cstheme="majorBidi"/>
-          <w:color w:val="000000" w:themeColor="text1"/>
-          <w:szCs w:val="26"/>
-        </w:rPr>
-        <w:tab/>
-      </w:r>
-      <w:r>
-        <w:rPr>
-          <w:rFonts w:ascii="Times New Roman Bold" w:eastAsiaTheme="majorEastAsia" w:hAnsi="Times New Roman Bold" w:cstheme="majorBidi"/>
-          <w:color w:val="000000" w:themeColor="text1"/>
-          <w:szCs w:val="26"/>
-        </w:rPr>
-        <w:tab/>
-        <w:t>As the user enters data, the module will force the user to follow the predefined pattern designed for this purpose. This will surely prevent a faulty entry of the data into the database. Therefore, the consistency and integration of the data are provided with these patterns. Of course this procedure increases the complexity of our source code.</w:t>
-      </w:r>
-    </w:p>
-    <w:p>
-      <w:pPr>
+      </w:pPr>
+      <w:r>
         <w:rPr>
           <w:rFonts w:ascii="Times New Roman Bold" w:eastAsiaTheme="majorEastAsia" w:hAnsi="Times New Roman Bold" w:cstheme="majorBidi"/>
           <w:b/>
           <w:color w:val="000000" w:themeColor="text1"/>
           <w:szCs w:val="26"/>
         </w:rPr>
-      </w:pPr>
-    </w:p>
-    <w:p>
-      <w:pPr>
+        <w:t>Reliability</w:t>
+      </w:r>
+    </w:p>
+    <w:p>
+      <w:pPr>
+        <w:rPr>
+          <w:rFonts w:ascii="Times New Roman Bold" w:eastAsiaTheme="majorEastAsia" w:hAnsi="Times New Roman Bold" w:cstheme="majorBidi"/>
+          <w:color w:val="000000" w:themeColor="text1"/>
+          <w:szCs w:val="26"/>
+        </w:rPr>
+      </w:pPr>
+      <w:r>
         <w:rPr>
           <w:rFonts w:ascii="Times New Roman Bold" w:eastAsiaTheme="majorEastAsia" w:hAnsi="Times New Roman Bold" w:cstheme="majorBidi"/>
           <w:b/>
           <w:color w:val="000000" w:themeColor="text1"/>
           <w:szCs w:val="26"/>
         </w:rPr>
-      </w:pPr>
+        <w:tab/>
+      </w:r>
       <w:r>
         <w:rPr>
           <w:rFonts w:ascii="Times New Roman Bold" w:eastAsiaTheme="majorEastAsia" w:hAnsi="Times New Roman Bold" w:cstheme="majorBidi"/>
@@ -1276,26 +1248,35 @@
           <w:color w:val="000000" w:themeColor="text1"/>
           <w:szCs w:val="26"/>
         </w:rPr>
-        <w:t>Reliability</w:t>
-      </w:r>
-    </w:p>
-    <w:p>
-      <w:pPr>
+        <w:tab/>
+      </w:r>
+      <w:r>
         <w:rPr>
           <w:rFonts w:ascii="Times New Roman Bold" w:eastAsiaTheme="majorEastAsia" w:hAnsi="Times New Roman Bold" w:cstheme="majorBidi"/>
           <w:color w:val="000000" w:themeColor="text1"/>
           <w:szCs w:val="26"/>
         </w:rPr>
-      </w:pPr>
-      <w:r>
+        <w:t>We tested all the steps of the software, we developed it with different inputs and tried to improve the experience of the users by fixing all the mistakes. We tested the system after every new feature we added. When we encountered any problem, we figured out where we made a mistake.</w:t>
+      </w:r>
+    </w:p>
+    <w:p>
+      <w:pPr>
         <w:rPr>
           <w:rFonts w:ascii="Times New Roman Bold" w:eastAsiaTheme="majorEastAsia" w:hAnsi="Times New Roman Bold" w:cstheme="majorBidi"/>
           <w:b/>
           <w:color w:val="000000" w:themeColor="text1"/>
           <w:szCs w:val="26"/>
         </w:rPr>
-        <w:tab/>
-      </w:r>
+      </w:pPr>
+    </w:p>
+    <w:p>
+      <w:pPr>
+        <w:rPr>
+          <w:rFonts w:ascii="Times New Roman Bold" w:eastAsiaTheme="majorEastAsia" w:hAnsi="Times New Roman Bold" w:cstheme="majorBidi"/>
+          <w:color w:val="000000" w:themeColor="text1"/>
+          <w:szCs w:val="26"/>
+        </w:rPr>
+      </w:pPr>
       <w:r>
         <w:rPr>
           <w:rFonts w:ascii="Times New Roman Bold" w:eastAsiaTheme="majorEastAsia" w:hAnsi="Times New Roman Bold" w:cstheme="majorBidi"/>
@@ -1303,7 +1284,7 @@
           <w:color w:val="000000" w:themeColor="text1"/>
           <w:szCs w:val="26"/>
         </w:rPr>
-        <w:tab/>
+        <w:t>Ex</w:t>
       </w:r>
       <w:r>
         <w:rPr>
@@ -1311,7 +1292,33 @@
           <w:color w:val="000000" w:themeColor="text1"/>
           <w:szCs w:val="26"/>
         </w:rPr>
-        <w:t>We tested all the steps of the software, we developed it with different inputs and tried to improve the experience of the users by fixing all the mistakes. We tested the system after every new feature we added. When we encountered any problem, we figured out where we made a mistake.</w:t>
+        <w:t>pandability</w:t>
+      </w:r>
+    </w:p>
+    <w:p>
+      <w:pPr>
+        <w:rPr>
+          <w:rFonts w:ascii="Times New Roman Bold" w:eastAsiaTheme="majorEastAsia" w:hAnsi="Times New Roman Bold" w:cstheme="majorBidi"/>
+          <w:color w:val="000000" w:themeColor="text1"/>
+          <w:szCs w:val="26"/>
+        </w:rPr>
+      </w:pPr>
+      <w:r>
+        <w:rPr>
+          <w:rFonts w:ascii="Times New Roman Bold" w:eastAsiaTheme="majorEastAsia" w:hAnsi="Times New Roman Bold" w:cstheme="majorBidi"/>
+          <w:color w:val="000000" w:themeColor="text1"/>
+          <w:szCs w:val="26"/>
+        </w:rPr>
+        <w:tab/>
+      </w:r>
+      <w:r>
+        <w:rPr>
+          <w:rFonts w:ascii="Times New Roman Bold" w:eastAsiaTheme="majorEastAsia" w:hAnsi="Times New Roman Bold" w:cstheme="majorBidi"/>
+          <w:color w:val="000000" w:themeColor="text1"/>
+          <w:szCs w:val="26"/>
+        </w:rPr>
+        <w:tab/>
+        <w:t>While designing our system, we paid attention to extensibility. Thanks to its modular structure, our system is ready for new technologies that can be added later.</w:t>
       </w:r>
     </w:p>
     <w:p>
@@ -1328,6 +1335,7 @@
       <w:pPr>
         <w:rPr>
           <w:rFonts w:ascii="Times New Roman Bold" w:eastAsiaTheme="majorEastAsia" w:hAnsi="Times New Roman Bold" w:cstheme="majorBidi"/>
+          <w:b/>
           <w:color w:val="000000" w:themeColor="text1"/>
           <w:szCs w:val="26"/>
         </w:rPr>
@@ -1339,16 +1347,17 @@
           <w:color w:val="000000" w:themeColor="text1"/>
           <w:szCs w:val="26"/>
         </w:rPr>
-        <w:t>Ex</w:t>
-      </w:r>
-      <w:r>
+        <w:t>Programmability</w:t>
+      </w:r>
+    </w:p>
+    <w:p>
+      <w:pPr>
         <w:rPr>
           <w:rFonts w:ascii="Times New Roman Bold" w:eastAsiaTheme="majorEastAsia" w:hAnsi="Times New Roman Bold" w:cstheme="majorBidi"/>
           <w:color w:val="000000" w:themeColor="text1"/>
           <w:szCs w:val="26"/>
         </w:rPr>
-        <w:t>pandability</w:t>
-      </w:r>
+      </w:pPr>
     </w:p>
     <w:p>
       <w:pPr>
@@ -1373,7 +1382,25 @@
           <w:szCs w:val="26"/>
         </w:rPr>
         <w:tab/>
-        <w:t>While designing our system, we paid attention to extensibility. Thanks to its modular structure, our system is ready for new technologies that can be added later.</w:t>
+        <w:t xml:space="preserve">In our project, we tried to create a simple, functional product using the </w:t>
+      </w:r>
+      <w:proofErr w:type="spellStart"/>
+      <w:r>
+        <w:rPr>
+          <w:rFonts w:ascii="Times New Roman Bold" w:eastAsiaTheme="majorEastAsia" w:hAnsi="Times New Roman Bold" w:cstheme="majorBidi"/>
+          <w:color w:val="000000" w:themeColor="text1"/>
+          <w:szCs w:val="26"/>
+        </w:rPr>
+        <w:t>RxSwift</w:t>
+      </w:r>
+      <w:proofErr w:type="spellEnd"/>
+      <w:r>
+        <w:rPr>
+          <w:rFonts w:ascii="Times New Roman Bold" w:eastAsiaTheme="majorEastAsia" w:hAnsi="Times New Roman Bold" w:cstheme="majorBidi"/>
+          <w:color w:val="000000" w:themeColor="text1"/>
+          <w:szCs w:val="26"/>
+        </w:rPr>
+        <w:t xml:space="preserve"> 3.2 Swift Framework. The reason we use the Framework is that simple operations such as logging in and signing up are readily available and accordingly we can spend more time on other important parts of the software.</w:t>
       </w:r>
     </w:p>
     <w:p>
@@ -1402,7 +1429,7 @@
           <w:color w:val="000000" w:themeColor="text1"/>
           <w:szCs w:val="26"/>
         </w:rPr>
-        <w:t>Programmability</w:t>
+        <w:t>Compatibility</w:t>
       </w:r>
     </w:p>
     <w:p>
@@ -1413,97 +1440,115 @@
           <w:szCs w:val="26"/>
         </w:rPr>
       </w:pPr>
-    </w:p>
-    <w:p>
-      <w:pPr>
-        <w:rPr>
-          <w:rFonts w:ascii="Times New Roman Bold" w:eastAsiaTheme="majorEastAsia" w:hAnsi="Times New Roman Bold" w:cstheme="majorBidi"/>
-          <w:color w:val="000000" w:themeColor="text1"/>
-          <w:szCs w:val="26"/>
-        </w:rPr>
-      </w:pPr>
-      <w:r>
-        <w:rPr>
-          <w:rFonts w:ascii="Times New Roman Bold" w:eastAsiaTheme="majorEastAsia" w:hAnsi="Times New Roman Bold" w:cstheme="majorBidi"/>
-          <w:color w:val="000000" w:themeColor="text1"/>
-          <w:szCs w:val="26"/>
-        </w:rPr>
-        <w:tab/>
-      </w:r>
-      <w:r>
-        <w:rPr>
-          <w:rFonts w:ascii="Times New Roman Bold" w:eastAsiaTheme="majorEastAsia" w:hAnsi="Times New Roman Bold" w:cstheme="majorBidi"/>
-          <w:color w:val="000000" w:themeColor="text1"/>
-          <w:szCs w:val="26"/>
-        </w:rPr>
-        <w:tab/>
-        <w:t xml:space="preserve">In our project, we tried to create a simple, functional product using the </w:t>
-      </w:r>
-      <w:proofErr w:type="spellStart"/>
-      <w:r>
-        <w:rPr>
-          <w:rFonts w:ascii="Times New Roman Bold" w:eastAsiaTheme="majorEastAsia" w:hAnsi="Times New Roman Bold" w:cstheme="majorBidi"/>
-          <w:color w:val="000000" w:themeColor="text1"/>
-          <w:szCs w:val="26"/>
-        </w:rPr>
-        <w:t>RxSwift</w:t>
-      </w:r>
-      <w:proofErr w:type="spellEnd"/>
-      <w:r>
-        <w:rPr>
-          <w:rFonts w:ascii="Times New Roman Bold" w:eastAsiaTheme="majorEastAsia" w:hAnsi="Times New Roman Bold" w:cstheme="majorBidi"/>
-          <w:color w:val="000000" w:themeColor="text1"/>
-          <w:szCs w:val="26"/>
-        </w:rPr>
-        <w:t xml:space="preserve"> 3.2 Swift Framework. The reason we use the Framework is that simple operations such as logging in and signing up are readily available and accordingly we can spend more time on other important parts of the software.</w:t>
-      </w:r>
-    </w:p>
-    <w:p>
-      <w:pPr>
+      <w:r>
         <w:rPr>
           <w:rFonts w:ascii="Times New Roman Bold" w:eastAsiaTheme="majorEastAsia" w:hAnsi="Times New Roman Bold" w:cstheme="majorBidi"/>
           <w:b/>
           <w:color w:val="000000" w:themeColor="text1"/>
           <w:szCs w:val="26"/>
         </w:rPr>
-      </w:pPr>
-    </w:p>
-    <w:p>
-      <w:pPr>
+        <w:tab/>
+      </w:r>
+      <w:r>
         <w:rPr>
           <w:rFonts w:ascii="Times New Roman Bold" w:eastAsiaTheme="majorEastAsia" w:hAnsi="Times New Roman Bold" w:cstheme="majorBidi"/>
           <w:b/>
           <w:color w:val="000000" w:themeColor="text1"/>
           <w:szCs w:val="26"/>
         </w:rPr>
-      </w:pPr>
-      <w:r>
+        <w:tab/>
+      </w:r>
+      <w:r>
+        <w:rPr>
+          <w:rFonts w:ascii="Times New Roman Bold" w:eastAsiaTheme="majorEastAsia" w:hAnsi="Times New Roman Bold" w:cstheme="majorBidi"/>
+          <w:color w:val="000000" w:themeColor="text1"/>
+          <w:szCs w:val="26"/>
+        </w:rPr>
+        <w:t xml:space="preserve">Another reason why we use Django in our </w:t>
+      </w:r>
+      <w:proofErr w:type="gramStart"/>
+      <w:r>
+        <w:rPr>
+          <w:rFonts w:ascii="Times New Roman Bold" w:eastAsiaTheme="majorEastAsia" w:hAnsi="Times New Roman Bold" w:cstheme="majorBidi"/>
+          <w:color w:val="000000" w:themeColor="text1"/>
+          <w:szCs w:val="26"/>
+        </w:rPr>
+        <w:t>project(</w:t>
+      </w:r>
+      <w:proofErr w:type="gramEnd"/>
+      <w:r>
+        <w:rPr>
+          <w:rFonts w:ascii="Times New Roman Bold" w:eastAsiaTheme="majorEastAsia" w:hAnsi="Times New Roman Bold" w:cstheme="majorBidi"/>
+          <w:color w:val="000000" w:themeColor="text1"/>
+          <w:szCs w:val="26"/>
+        </w:rPr>
+        <w:t xml:space="preserve">web service) is that we know that it will not hurt us about compatibility. The </w:t>
+      </w:r>
+      <w:proofErr w:type="spellStart"/>
+      <w:r>
+        <w:rPr>
+          <w:rFonts w:ascii="Times New Roman Bold" w:eastAsiaTheme="majorEastAsia" w:hAnsi="Times New Roman Bold" w:cstheme="majorBidi"/>
+          <w:color w:val="000000" w:themeColor="text1"/>
+          <w:szCs w:val="26"/>
+        </w:rPr>
+        <w:t>RxSwift</w:t>
+      </w:r>
+      <w:proofErr w:type="spellEnd"/>
+      <w:r>
+        <w:rPr>
+          <w:rFonts w:ascii="Times New Roman Bold" w:eastAsiaTheme="majorEastAsia" w:hAnsi="Times New Roman Bold" w:cstheme="majorBidi"/>
+          <w:color w:val="000000" w:themeColor="text1"/>
+          <w:szCs w:val="26"/>
+        </w:rPr>
+        <w:t xml:space="preserve"> 3.2 framework is currently the most used framework on swift and has a lot of resources. </w:t>
+      </w:r>
+      <w:proofErr w:type="gramStart"/>
+      <w:r>
+        <w:rPr>
+          <w:rFonts w:ascii="Times New Roman Bold" w:eastAsiaTheme="majorEastAsia" w:hAnsi="Times New Roman Bold" w:cstheme="majorBidi"/>
+          <w:color w:val="000000" w:themeColor="text1"/>
+          <w:szCs w:val="26"/>
+        </w:rPr>
+        <w:t>Of course</w:t>
+      </w:r>
+      <w:proofErr w:type="gramEnd"/>
+      <w:r>
+        <w:rPr>
+          <w:rFonts w:ascii="Times New Roman Bold" w:eastAsiaTheme="majorEastAsia" w:hAnsi="Times New Roman Bold" w:cstheme="majorBidi"/>
+          <w:color w:val="000000" w:themeColor="text1"/>
+          <w:szCs w:val="26"/>
+        </w:rPr>
+        <w:t xml:space="preserve"> new features can be added to the system later, so we chose to use a software language that is known to survive the problem and make the software long-lived.</w:t>
+      </w:r>
+    </w:p>
+    <w:p>
+      <w:pPr>
         <w:rPr>
           <w:rFonts w:ascii="Times New Roman Bold" w:eastAsiaTheme="majorEastAsia" w:hAnsi="Times New Roman Bold" w:cstheme="majorBidi"/>
           <w:b/>
           <w:color w:val="000000" w:themeColor="text1"/>
           <w:szCs w:val="26"/>
         </w:rPr>
-        <w:t>Compatibility</w:t>
-      </w:r>
-    </w:p>
-    <w:p>
-      <w:pPr>
-        <w:rPr>
-          <w:rFonts w:ascii="Times New Roman Bold" w:eastAsiaTheme="majorEastAsia" w:hAnsi="Times New Roman Bold" w:cstheme="majorBidi"/>
-          <w:color w:val="000000" w:themeColor="text1"/>
-          <w:szCs w:val="26"/>
-        </w:rPr>
-      </w:pPr>
-      <w:r>
+      </w:pPr>
+    </w:p>
+    <w:p>
+      <w:pPr>
         <w:rPr>
           <w:rFonts w:ascii="Times New Roman Bold" w:eastAsiaTheme="majorEastAsia" w:hAnsi="Times New Roman Bold" w:cstheme="majorBidi"/>
           <w:b/>
           <w:color w:val="000000" w:themeColor="text1"/>
           <w:szCs w:val="26"/>
         </w:rPr>
-        <w:tab/>
-      </w:r>
+      </w:pPr>
+    </w:p>
+    <w:p>
+      <w:pPr>
+        <w:rPr>
+          <w:rFonts w:ascii="Times New Roman Bold" w:eastAsiaTheme="majorEastAsia" w:hAnsi="Times New Roman Bold" w:cstheme="majorBidi"/>
+          <w:color w:val="000000" w:themeColor="text1"/>
+          <w:szCs w:val="26"/>
+        </w:rPr>
+      </w:pPr>
       <w:r>
         <w:rPr>
           <w:rFonts w:ascii="Times New Roman Bold" w:eastAsiaTheme="majorEastAsia" w:hAnsi="Times New Roman Bold" w:cstheme="majorBidi"/>
@@ -1511,33 +1556,25 @@
           <w:color w:val="000000" w:themeColor="text1"/>
           <w:szCs w:val="26"/>
         </w:rPr>
-        <w:tab/>
-      </w:r>
-      <w:r>
+        <w:t>Adaptability</w:t>
+      </w:r>
+    </w:p>
+    <w:p>
+      <w:pPr>
         <w:rPr>
           <w:rFonts w:ascii="Times New Roman Bold" w:eastAsiaTheme="majorEastAsia" w:hAnsi="Times New Roman Bold" w:cstheme="majorBidi"/>
           <w:color w:val="000000" w:themeColor="text1"/>
           <w:szCs w:val="26"/>
         </w:rPr>
-        <w:t xml:space="preserve">Another reason why we use Django in our project(web service) is that we know that it will not hurt us about compatibility. The </w:t>
-      </w:r>
-      <w:proofErr w:type="spellStart"/>
+      </w:pPr>
       <w:r>
         <w:rPr>
           <w:rFonts w:ascii="Times New Roman Bold" w:eastAsiaTheme="majorEastAsia" w:hAnsi="Times New Roman Bold" w:cstheme="majorBidi"/>
           <w:color w:val="000000" w:themeColor="text1"/>
           <w:szCs w:val="26"/>
         </w:rPr>
-        <w:t>RxSwift</w:t>
-      </w:r>
-      <w:proofErr w:type="spellEnd"/>
-      <w:r>
-        <w:rPr>
-          <w:rFonts w:ascii="Times New Roman Bold" w:eastAsiaTheme="majorEastAsia" w:hAnsi="Times New Roman Bold" w:cstheme="majorBidi"/>
-          <w:color w:val="000000" w:themeColor="text1"/>
-          <w:szCs w:val="26"/>
-        </w:rPr>
-        <w:t xml:space="preserve"> 3.2 framework is currently the most used framework on swift and has a lot of resources. Of course new features can be added to the system later, so we chose to use a software language that is known to survive the problem and make the software long-lived.</w:t>
+        <w:lastRenderedPageBreak/>
+        <w:t>Our project can easily adapt to the software change. There are no restrictions in our project. It is easily understood and easy to change on the side of the code or on the database side.</w:t>
       </w:r>
     </w:p>
     <w:p>
@@ -1554,16 +1591,6 @@
       <w:pPr>
         <w:rPr>
           <w:rFonts w:ascii="Times New Roman Bold" w:eastAsiaTheme="majorEastAsia" w:hAnsi="Times New Roman Bold" w:cstheme="majorBidi"/>
-          <w:b/>
-          <w:color w:val="000000" w:themeColor="text1"/>
-          <w:szCs w:val="26"/>
-        </w:rPr>
-      </w:pPr>
-    </w:p>
-    <w:p>
-      <w:pPr>
-        <w:rPr>
-          <w:rFonts w:ascii="Times New Roman Bold" w:eastAsiaTheme="majorEastAsia" w:hAnsi="Times New Roman Bold" w:cstheme="majorBidi"/>
           <w:color w:val="000000" w:themeColor="text1"/>
           <w:szCs w:val="26"/>
         </w:rPr>
@@ -1575,7 +1602,7 @@
           <w:color w:val="000000" w:themeColor="text1"/>
           <w:szCs w:val="26"/>
         </w:rPr>
-        <w:t>Adaptability</w:t>
+        <w:t>Availability</w:t>
       </w:r>
     </w:p>
     <w:p>
@@ -1592,7 +1619,7 @@
           <w:color w:val="000000" w:themeColor="text1"/>
           <w:szCs w:val="26"/>
         </w:rPr>
-        <w:t>Our project can easily adapt to the software change. There are no restrictions in our project. It is easily understood and easy to change on the side of the code or on the database side.</w:t>
+        <w:t>Availability requires a system to be functional. Our system must have access to our system 24/7, as the times specified by the user are valid.</w:t>
       </w:r>
     </w:p>
     <w:p>
@@ -1609,6 +1636,7 @@
       <w:pPr>
         <w:rPr>
           <w:rFonts w:ascii="Times New Roman Bold" w:eastAsiaTheme="majorEastAsia" w:hAnsi="Times New Roman Bold" w:cstheme="majorBidi"/>
+          <w:b/>
           <w:color w:val="000000" w:themeColor="text1"/>
           <w:szCs w:val="26"/>
         </w:rPr>
@@ -1620,24 +1648,7 @@
           <w:color w:val="000000" w:themeColor="text1"/>
           <w:szCs w:val="26"/>
         </w:rPr>
-        <w:t>Availability</w:t>
-      </w:r>
-    </w:p>
-    <w:p>
-      <w:pPr>
-        <w:rPr>
-          <w:rFonts w:ascii="Times New Roman Bold" w:eastAsiaTheme="majorEastAsia" w:hAnsi="Times New Roman Bold" w:cstheme="majorBidi"/>
-          <w:color w:val="000000" w:themeColor="text1"/>
-          <w:szCs w:val="26"/>
-        </w:rPr>
-      </w:pPr>
-      <w:r>
-        <w:rPr>
-          <w:rFonts w:ascii="Times New Roman Bold" w:eastAsiaTheme="majorEastAsia" w:hAnsi="Times New Roman Bold" w:cstheme="majorBidi"/>
-          <w:color w:val="000000" w:themeColor="text1"/>
-          <w:szCs w:val="26"/>
-        </w:rPr>
-        <w:t>Availability requires a system to be functional. Our system must have access to our system 24/7, as the times specified by the user are valid.</w:t>
+        <w:t>Maintainability</w:t>
       </w:r>
     </w:p>
     <w:p>
@@ -1649,24 +1660,215 @@
           <w:szCs w:val="26"/>
         </w:rPr>
       </w:pPr>
-    </w:p>
-    <w:p>
-      <w:pPr>
+      <w:r>
+        <w:rPr>
+          <w:rFonts w:ascii="Times New Roman Bold" w:eastAsiaTheme="majorEastAsia" w:hAnsi="Times New Roman Bold" w:cstheme="majorBidi"/>
+          <w:color w:val="000000" w:themeColor="text1"/>
+          <w:szCs w:val="26"/>
+        </w:rPr>
+        <w:t>After the project was completed and started to operate, we gave importance to technical support against the errors that the users would face. We need to explain the system to the users clearly and simply. However, we created the system in a very simple and understandable way</w:t>
+      </w:r>
+      <w:r>
         <w:rPr>
           <w:rFonts w:ascii="Times New Roman Bold" w:eastAsiaTheme="majorEastAsia" w:hAnsi="Times New Roman Bold" w:cstheme="majorBidi"/>
           <w:b/>
           <w:color w:val="000000" w:themeColor="text1"/>
           <w:szCs w:val="26"/>
         </w:rPr>
-      </w:pPr>
-      <w:r>
+        <w:t>.</w:t>
+      </w:r>
+    </w:p>
+    <w:p>
+      <w:pPr>
         <w:rPr>
           <w:rFonts w:ascii="Times New Roman Bold" w:eastAsiaTheme="majorEastAsia" w:hAnsi="Times New Roman Bold" w:cstheme="majorBidi"/>
           <w:b/>
           <w:color w:val="000000" w:themeColor="text1"/>
           <w:szCs w:val="26"/>
         </w:rPr>
-        <w:t>Maintainability</w:t>
+      </w:pPr>
+    </w:p>
+    <w:p>
+      <w:pPr>
+        <w:pStyle w:val="Balk2"/>
+        <w:numPr>
+          <w:ilvl w:val="1"/>
+          <w:numId w:val="5"/>
+        </w:numPr>
+      </w:pPr>
+      <w:bookmarkStart w:id="1" w:name="_Toc436772641"/>
+      <w:r>
+        <w:t>Interface Documentation Guidelines</w:t>
+      </w:r>
+      <w:bookmarkEnd w:id="1"/>
+    </w:p>
+    <w:p>
+      <w:r>
+        <w:t>In the front-end design, we have,</w:t>
+      </w:r>
+    </w:p>
+    <w:p>
+      <w:pPr>
+        <w:pStyle w:val="ListeParagraf"/>
+        <w:numPr>
+          <w:ilvl w:val="0"/>
+          <w:numId w:val="17"/>
+        </w:numPr>
+      </w:pPr>
+      <w:r>
+        <w:t>Django 2.1 framework which allows us to use Python in server side.</w:t>
+      </w:r>
+    </w:p>
+    <w:p>
+      <w:pPr>
+        <w:pStyle w:val="ListeParagraf"/>
+        <w:numPr>
+          <w:ilvl w:val="0"/>
+          <w:numId w:val="17"/>
+        </w:numPr>
+      </w:pPr>
+      <w:r>
+        <w:t>Since the application has a dynamic content, there is no complicated queries to not decrease performance.</w:t>
+      </w:r>
+    </w:p>
+    <w:p>
+      <w:pPr>
+        <w:pStyle w:val="ListeParagraf"/>
+        <w:numPr>
+          <w:ilvl w:val="0"/>
+          <w:numId w:val="17"/>
+        </w:numPr>
+      </w:pPr>
+      <w:r>
+        <w:t>Django Admin Panel is used for Administration.</w:t>
+      </w:r>
+    </w:p>
+    <w:p>
+      <w:pPr>
+        <w:pStyle w:val="ListeParagraf"/>
+        <w:numPr>
+          <w:ilvl w:val="0"/>
+          <w:numId w:val="17"/>
+        </w:numPr>
+      </w:pPr>
+      <w:r>
+        <w:rPr>
+          <w:rFonts w:cs="Times New Roman"/>
+          <w:color w:val="212121"/>
+          <w:szCs w:val="24"/>
+          <w:shd w:val="clear" w:color="auto" w:fill="FFFFFF"/>
+        </w:rPr>
+        <w:t xml:space="preserve">The system should not interact with any existing system. The system should be able to </w:t>
+      </w:r>
+      <w:r>
+        <w:rPr>
+          <w:rFonts w:cs="Times New Roman"/>
+          <w:color w:val="212121"/>
+          <w:szCs w:val="24"/>
+          <w:shd w:val="clear" w:color="auto" w:fill="FFFFFF"/>
+        </w:rPr>
+        <w:t xml:space="preserve">be </w:t>
+      </w:r>
+      <w:r>
+        <w:rPr>
+          <w:rFonts w:cs="Times New Roman"/>
+          <w:color w:val="212121"/>
+          <w:szCs w:val="24"/>
+          <w:shd w:val="clear" w:color="auto" w:fill="FFFFFF"/>
+        </w:rPr>
+        <w:t>use</w:t>
+      </w:r>
+      <w:r>
+        <w:rPr>
+          <w:rFonts w:cs="Times New Roman"/>
+          <w:color w:val="212121"/>
+          <w:szCs w:val="24"/>
+          <w:shd w:val="clear" w:color="auto" w:fill="FFFFFF"/>
+        </w:rPr>
+        <w:t>d</w:t>
+      </w:r>
+      <w:r>
+        <w:rPr>
+          <w:rFonts w:cs="Times New Roman"/>
+          <w:color w:val="212121"/>
+          <w:szCs w:val="24"/>
+          <w:shd w:val="clear" w:color="auto" w:fill="FFFFFF"/>
+        </w:rPr>
+        <w:t xml:space="preserve"> by a user. The user should be connected to the network to use the features of the system</w:t>
+      </w:r>
+      <w:r>
+        <w:rPr>
+          <w:rFonts w:cs="Times New Roman"/>
+          <w:color w:val="212121"/>
+          <w:szCs w:val="24"/>
+          <w:shd w:val="clear" w:color="auto" w:fill="FFFFFF"/>
+        </w:rPr>
+        <w:t>.</w:t>
+      </w:r>
+    </w:p>
+    <w:p>
+      <w:pPr>
+        <w:pStyle w:val="ListeParagraf"/>
+        <w:numPr>
+          <w:ilvl w:val="0"/>
+          <w:numId w:val="17"/>
+        </w:numPr>
+      </w:pPr>
+      <w:r>
+        <w:t xml:space="preserve">We used Swift programmatically without needing to build the screen by hand with dragging the items but with running the codes. </w:t>
+      </w:r>
+    </w:p>
+    <w:p>
+      <w:pPr>
+        <w:pStyle w:val="ListeParagraf"/>
+        <w:numPr>
+          <w:ilvl w:val="0"/>
+          <w:numId w:val="17"/>
+        </w:numPr>
+      </w:pPr>
+      <w:r>
+        <w:t>We used buttons to allow users to be able to use the application easily.</w:t>
+      </w:r>
+    </w:p>
+    <w:p>
+      <w:pPr>
+        <w:pStyle w:val="Balk2"/>
+        <w:numPr>
+          <w:ilvl w:val="1"/>
+          <w:numId w:val="5"/>
+        </w:numPr>
+      </w:pPr>
+      <w:bookmarkStart w:id="2" w:name="_Toc436772642"/>
+      <w:r>
+        <w:t>Definitions, Acronyms, and Abbreviations</w:t>
+      </w:r>
+      <w:bookmarkEnd w:id="2"/>
+    </w:p>
+    <w:p>
+      <w:pPr>
+        <w:pStyle w:val="Balk2"/>
+      </w:pPr>
+      <w:bookmarkStart w:id="3" w:name="_GoBack"/>
+      <w:bookmarkEnd w:id="3"/>
+      <w:r>
+        <w:t>References</w:t>
+      </w:r>
+    </w:p>
+    <w:p>
+      <w:pPr>
+        <w:rPr>
+          <w:rFonts w:ascii="Times New Roman Bold" w:eastAsiaTheme="majorEastAsia" w:hAnsi="Times New Roman Bold" w:cstheme="majorBidi"/>
+          <w:color w:val="000000" w:themeColor="text1"/>
+          <w:szCs w:val="26"/>
+        </w:rPr>
+      </w:pPr>
+      <w:r>
+        <w:rPr>
+          <w:rFonts w:ascii="Times New Roman Bold" w:eastAsiaTheme="majorEastAsia" w:hAnsi="Times New Roman Bold" w:cstheme="majorBidi"/>
+          <w:color w:val="000000" w:themeColor="text1"/>
+          <w:szCs w:val="26"/>
+        </w:rPr>
+        <w:t>- There are many quiz maker applications. For example; https://www.quiz-maker.com/ https://www.easypromosapp.com/quiz/. But our system some different from others.</w:t>
       </w:r>
     </w:p>
     <w:p>
@@ -1678,89 +1880,6 @@
           <w:szCs w:val="26"/>
         </w:rPr>
       </w:pPr>
-      <w:r>
-        <w:rPr>
-          <w:rFonts w:ascii="Times New Roman Bold" w:eastAsiaTheme="majorEastAsia" w:hAnsi="Times New Roman Bold" w:cstheme="majorBidi"/>
-          <w:color w:val="000000" w:themeColor="text1"/>
-          <w:szCs w:val="26"/>
-        </w:rPr>
-        <w:t>After the project was completed and started to operate, we gave importance to technical support against the errors that the users would face. We need to explain the system to the users clearly and simply. However, we created the system in a very simple and understandable way</w:t>
-      </w:r>
-      <w:r>
-        <w:rPr>
-          <w:rFonts w:ascii="Times New Roman Bold" w:eastAsiaTheme="majorEastAsia" w:hAnsi="Times New Roman Bold" w:cstheme="majorBidi"/>
-          <w:b/>
-          <w:color w:val="000000" w:themeColor="text1"/>
-          <w:szCs w:val="26"/>
-        </w:rPr>
-        <w:t>.</w:t>
-      </w:r>
-    </w:p>
-    <w:p>
-      <w:pPr>
-        <w:rPr>
-          <w:rFonts w:ascii="Times New Roman Bold" w:eastAsiaTheme="majorEastAsia" w:hAnsi="Times New Roman Bold" w:cstheme="majorBidi"/>
-          <w:b/>
-          <w:color w:val="000000" w:themeColor="text1"/>
-          <w:szCs w:val="26"/>
-        </w:rPr>
-      </w:pPr>
-    </w:p>
-    <w:p>
-      <w:pPr>
-        <w:rPr>
-          <w:rFonts w:ascii="Times New Roman Bold" w:eastAsiaTheme="majorEastAsia" w:hAnsi="Times New Roman Bold" w:cstheme="majorBidi"/>
-          <w:b/>
-          <w:color w:val="000000" w:themeColor="text1"/>
-          <w:szCs w:val="26"/>
-        </w:rPr>
-      </w:pPr>
-    </w:p>
-    <w:p>
-      <w:pPr>
-        <w:rPr>
-          <w:rFonts w:ascii="Times New Roman Bold" w:eastAsiaTheme="majorEastAsia" w:hAnsi="Times New Roman Bold" w:cstheme="majorBidi"/>
-          <w:b/>
-          <w:color w:val="000000" w:themeColor="text1"/>
-          <w:szCs w:val="26"/>
-        </w:rPr>
-      </w:pPr>
-      <w:r>
-        <w:rPr>
-          <w:rFonts w:ascii="Times New Roman Bold" w:eastAsiaTheme="majorEastAsia" w:hAnsi="Times New Roman Bold" w:cstheme="majorBidi"/>
-          <w:b/>
-          <w:color w:val="000000" w:themeColor="text1"/>
-          <w:szCs w:val="26"/>
-        </w:rPr>
-        <w:t>References</w:t>
-      </w:r>
-    </w:p>
-    <w:p>
-      <w:pPr>
-        <w:rPr>
-          <w:rFonts w:ascii="Times New Roman Bold" w:eastAsiaTheme="majorEastAsia" w:hAnsi="Times New Roman Bold" w:cstheme="majorBidi"/>
-          <w:color w:val="000000" w:themeColor="text1"/>
-          <w:szCs w:val="26"/>
-        </w:rPr>
-      </w:pPr>
-      <w:r>
-        <w:rPr>
-          <w:rFonts w:ascii="Times New Roman Bold" w:eastAsiaTheme="majorEastAsia" w:hAnsi="Times New Roman Bold" w:cstheme="majorBidi"/>
-          <w:color w:val="000000" w:themeColor="text1"/>
-          <w:szCs w:val="26"/>
-        </w:rPr>
-        <w:t>- There are many quiz maker applications. For example; https://www.quiz-maker.com/ https://www.easypromosapp.com/quiz/. But our system some different from others.</w:t>
-      </w:r>
-    </w:p>
-    <w:p>
-      <w:pPr>
-        <w:rPr>
-          <w:rFonts w:ascii="Times New Roman Bold" w:eastAsiaTheme="majorEastAsia" w:hAnsi="Times New Roman Bold" w:cstheme="majorBidi"/>
-          <w:b/>
-          <w:color w:val="000000" w:themeColor="text1"/>
-          <w:szCs w:val="26"/>
-        </w:rPr>
-      </w:pPr>
     </w:p>
     <w:p>
       <w:pPr>
@@ -1778,11 +1897,11 @@
       <w:pPr>
         <w:pStyle w:val="Balk1"/>
       </w:pPr>
-      <w:bookmarkStart w:id="2" w:name="_Toc436772644"/>
+      <w:bookmarkStart w:id="4" w:name="_Toc436772644"/>
       <w:r>
         <w:t>Packages</w:t>
       </w:r>
-      <w:bookmarkEnd w:id="2"/>
+      <w:bookmarkEnd w:id="4"/>
     </w:p>
     <w:p>
       <w:pPr>
@@ -1792,11 +1911,11 @@
           <w:numId w:val="0"/>
         </w:numPr>
       </w:pPr>
-      <w:bookmarkStart w:id="3" w:name="_Toc471092207"/>
+      <w:bookmarkStart w:id="5" w:name="_Toc471092207"/>
       <w:r>
         <w:t>a. Models</w:t>
       </w:r>
-      <w:bookmarkEnd w:id="3"/>
+      <w:bookmarkEnd w:id="5"/>
     </w:p>
     <w:tbl>
       <w:tblPr>
@@ -2083,17 +2202,17 @@
             </w:pPr>
             <w:proofErr w:type="spellStart"/>
             <w:r>
+              <w:t>FieldErrorResponse.swift</w:t>
+            </w:r>
+            <w:proofErr w:type="spellEnd"/>
+          </w:p>
+          <w:p>
+            <w:pPr>
+              <w:cnfStyle w:val="000000100000" w:firstRow="0" w:lastRow="0" w:firstColumn="0" w:lastColumn="0" w:oddVBand="0" w:evenVBand="0" w:oddHBand="1" w:evenHBand="0" w:firstRowFirstColumn="0" w:firstRowLastColumn="0" w:lastRowFirstColumn="0" w:lastRowLastColumn="0"/>
+            </w:pPr>
+            <w:proofErr w:type="spellStart"/>
+            <w:r>
               <w:lastRenderedPageBreak/>
-              <w:t>FieldErrorResponse.swift</w:t>
-            </w:r>
-            <w:proofErr w:type="spellEnd"/>
-          </w:p>
-          <w:p>
-            <w:pPr>
-              <w:cnfStyle w:val="000000100000" w:firstRow="0" w:lastRow="0" w:firstColumn="0" w:lastColumn="0" w:oddVBand="0" w:evenVBand="0" w:oddHBand="1" w:evenHBand="0" w:firstRowFirstColumn="0" w:firstRowLastColumn="0" w:lastRowFirstColumn="0" w:lastRowLastColumn="0"/>
-            </w:pPr>
-            <w:proofErr w:type="spellStart"/>
-            <w:r>
               <w:t>RegisterErrorResponse.swift</w:t>
             </w:r>
             <w:proofErr w:type="spellEnd"/>
@@ -2550,14 +2669,14 @@
           <w:numId w:val="0"/>
         </w:numPr>
       </w:pPr>
-      <w:bookmarkStart w:id="4" w:name="_Toc471092208"/>
+      <w:bookmarkStart w:id="6" w:name="_Toc471092208"/>
       <w:r>
         <w:t xml:space="preserve">b. View </w:t>
       </w:r>
       <w:r>
         <w:t>Controllers</w:t>
       </w:r>
-      <w:bookmarkEnd w:id="4"/>
+      <w:bookmarkEnd w:id="6"/>
     </w:p>
     <w:tbl>
       <w:tblPr>
@@ -3408,14 +3527,14 @@
         </w:numPr>
         <w:ind w:left="284"/>
       </w:pPr>
-      <w:bookmarkStart w:id="5" w:name="_Toc471092209"/>
+      <w:bookmarkStart w:id="7" w:name="_Toc471092209"/>
       <w:r>
         <w:t xml:space="preserve">c. </w:t>
       </w:r>
       <w:r>
         <w:t>View</w:t>
       </w:r>
-      <w:bookmarkEnd w:id="5"/>
+      <w:bookmarkEnd w:id="7"/>
       <w:r>
         <w:t xml:space="preserve"> Models</w:t>
       </w:r>
@@ -4509,11 +4628,11 @@
       <w:pPr>
         <w:pStyle w:val="Balk1"/>
       </w:pPr>
-      <w:bookmarkStart w:id="6" w:name="_Toc436772645"/>
+      <w:bookmarkStart w:id="8" w:name="_Toc436772645"/>
       <w:r>
         <w:t>Class Interfaces</w:t>
       </w:r>
-      <w:bookmarkEnd w:id="6"/>
+      <w:bookmarkEnd w:id="8"/>
     </w:p>
     <w:p>
       <w:pPr>
@@ -5673,6 +5792,119 @@
     </w:lvl>
   </w:abstractNum>
   <w:abstractNum w:abstractNumId="9" w15:restartNumberingAfterBreak="0">
+    <w:nsid w:val="5D6708D9"/>
+    <w:multiLevelType w:val="hybridMultilevel"/>
+    <w:tmpl w:val="455C38EA"/>
+    <w:lvl w:ilvl="0" w:tplc="458EC912">
+      <w:start w:val="4"/>
+      <w:numFmt w:val="bullet"/>
+      <w:lvlText w:val=""/>
+      <w:lvlJc w:val="left"/>
+      <w:pPr>
+        <w:ind w:left="644" w:hanging="360"/>
+      </w:pPr>
+      <w:rPr>
+        <w:rFonts w:ascii="Symbol" w:eastAsiaTheme="minorHAnsi" w:hAnsi="Symbol" w:cstheme="minorBidi" w:hint="default"/>
+      </w:rPr>
+    </w:lvl>
+    <w:lvl w:ilvl="1" w:tplc="041F0003" w:tentative="1">
+      <w:start w:val="1"/>
+      <w:numFmt w:val="bullet"/>
+      <w:lvlText w:val="o"/>
+      <w:lvlJc w:val="left"/>
+      <w:pPr>
+        <w:ind w:left="1364" w:hanging="360"/>
+      </w:pPr>
+      <w:rPr>
+        <w:rFonts w:ascii="Courier New" w:hAnsi="Courier New" w:cs="Courier New" w:hint="default"/>
+      </w:rPr>
+    </w:lvl>
+    <w:lvl w:ilvl="2" w:tplc="041F0005" w:tentative="1">
+      <w:start w:val="1"/>
+      <w:numFmt w:val="bullet"/>
+      <w:lvlText w:val=""/>
+      <w:lvlJc w:val="left"/>
+      <w:pPr>
+        <w:ind w:left="2084" w:hanging="360"/>
+      </w:pPr>
+      <w:rPr>
+        <w:rFonts w:ascii="Wingdings" w:hAnsi="Wingdings" w:hint="default"/>
+      </w:rPr>
+    </w:lvl>
+    <w:lvl w:ilvl="3" w:tplc="041F0001" w:tentative="1">
+      <w:start w:val="1"/>
+      <w:numFmt w:val="bullet"/>
+      <w:lvlText w:val=""/>
+      <w:lvlJc w:val="left"/>
+      <w:pPr>
+        <w:ind w:left="2804" w:hanging="360"/>
+      </w:pPr>
+      <w:rPr>
+        <w:rFonts w:ascii="Symbol" w:hAnsi="Symbol" w:hint="default"/>
+      </w:rPr>
+    </w:lvl>
+    <w:lvl w:ilvl="4" w:tplc="041F0003" w:tentative="1">
+      <w:start w:val="1"/>
+      <w:numFmt w:val="bullet"/>
+      <w:lvlText w:val="o"/>
+      <w:lvlJc w:val="left"/>
+      <w:pPr>
+        <w:ind w:left="3524" w:hanging="360"/>
+      </w:pPr>
+      <w:rPr>
+        <w:rFonts w:ascii="Courier New" w:hAnsi="Courier New" w:cs="Courier New" w:hint="default"/>
+      </w:rPr>
+    </w:lvl>
+    <w:lvl w:ilvl="5" w:tplc="041F0005" w:tentative="1">
+      <w:start w:val="1"/>
+      <w:numFmt w:val="bullet"/>
+      <w:lvlText w:val=""/>
+      <w:lvlJc w:val="left"/>
+      <w:pPr>
+        <w:ind w:left="4244" w:hanging="360"/>
+      </w:pPr>
+      <w:rPr>
+        <w:rFonts w:ascii="Wingdings" w:hAnsi="Wingdings" w:hint="default"/>
+      </w:rPr>
+    </w:lvl>
+    <w:lvl w:ilvl="6" w:tplc="041F0001" w:tentative="1">
+      <w:start w:val="1"/>
+      <w:numFmt w:val="bullet"/>
+      <w:lvlText w:val=""/>
+      <w:lvlJc w:val="left"/>
+      <w:pPr>
+        <w:ind w:left="4964" w:hanging="360"/>
+      </w:pPr>
+      <w:rPr>
+        <w:rFonts w:ascii="Symbol" w:hAnsi="Symbol" w:hint="default"/>
+      </w:rPr>
+    </w:lvl>
+    <w:lvl w:ilvl="7" w:tplc="041F0003" w:tentative="1">
+      <w:start w:val="1"/>
+      <w:numFmt w:val="bullet"/>
+      <w:lvlText w:val="o"/>
+      <w:lvlJc w:val="left"/>
+      <w:pPr>
+        <w:ind w:left="5684" w:hanging="360"/>
+      </w:pPr>
+      <w:rPr>
+        <w:rFonts w:ascii="Courier New" w:hAnsi="Courier New" w:cs="Courier New" w:hint="default"/>
+      </w:rPr>
+    </w:lvl>
+    <w:lvl w:ilvl="8" w:tplc="041F0005" w:tentative="1">
+      <w:start w:val="1"/>
+      <w:numFmt w:val="bullet"/>
+      <w:lvlText w:val=""/>
+      <w:lvlJc w:val="left"/>
+      <w:pPr>
+        <w:ind w:left="6404" w:hanging="360"/>
+      </w:pPr>
+      <w:rPr>
+        <w:rFonts w:ascii="Wingdings" w:hAnsi="Wingdings" w:hint="default"/>
+      </w:rPr>
+    </w:lvl>
+  </w:abstractNum>
+  <w:abstractNum w:abstractNumId="10" w15:restartNumberingAfterBreak="0">
     <w:nsid w:val="62756718"/>
     <w:multiLevelType w:val="multilevel"/>
     <w:tmpl w:val="E83605D6"/>
@@ -5792,7 +6024,7 @@
       </w:rPr>
     </w:lvl>
   </w:abstractNum>
-  <w:abstractNum w:abstractNumId="10" w15:restartNumberingAfterBreak="0">
+  <w:abstractNum w:abstractNumId="11" w15:restartNumberingAfterBreak="0">
     <w:nsid w:val="65542343"/>
     <w:multiLevelType w:val="hybridMultilevel"/>
     <w:tmpl w:val="C0CCFDB8"/>
@@ -5883,7 +6115,7 @@
       </w:pPr>
     </w:lvl>
   </w:abstractNum>
-  <w:abstractNum w:abstractNumId="11" w15:restartNumberingAfterBreak="0">
+  <w:abstractNum w:abstractNumId="12" w15:restartNumberingAfterBreak="0">
     <w:nsid w:val="762F3573"/>
     <w:multiLevelType w:val="hybridMultilevel"/>
     <w:tmpl w:val="8C32DE0A"/>
@@ -6012,10 +6244,10 @@
     <w:abstractNumId w:val="4"/>
   </w:num>
   <w:num w:numId="5">
-    <w:abstractNumId w:val="9"/>
+    <w:abstractNumId w:val="10"/>
   </w:num>
   <w:num w:numId="6">
-    <w:abstractNumId w:val="9"/>
+    <w:abstractNumId w:val="10"/>
     <w:lvlOverride w:ilvl="0">
       <w:startOverride w:val="1"/>
     </w:lvlOverride>
@@ -6045,7 +6277,7 @@
     </w:lvlOverride>
   </w:num>
   <w:num w:numId="7">
-    <w:abstractNumId w:val="9"/>
+    <w:abstractNumId w:val="10"/>
   </w:num>
   <w:num w:numId="8">
     <w:abstractNumId w:val="7"/>
@@ -6066,13 +6298,16 @@
     <w:abstractNumId w:val="2"/>
   </w:num>
   <w:num w:numId="14">
-    <w:abstractNumId w:val="11"/>
+    <w:abstractNumId w:val="12"/>
   </w:num>
   <w:num w:numId="15">
     <w:abstractNumId w:val="3"/>
   </w:num>
   <w:num w:numId="16">
-    <w:abstractNumId w:val="10"/>
+    <w:abstractNumId w:val="11"/>
+  </w:num>
+  <w:num w:numId="17">
+    <w:abstractNumId w:val="9"/>
   </w:num>
 </w:numbering>
 </file>
@@ -7191,7 +7426,7 @@
 </file>
 
 <file path=customXml/itemProps1.xml><?xml version="1.0" encoding="utf-8"?>
-<ds:datastoreItem xmlns:ds="http://schemas.openxmlformats.org/officeDocument/2006/customXml" ds:itemID="{E3971C48-543E-4305-9BD8-312914B906CA}">
+<ds:datastoreItem xmlns:ds="http://schemas.openxmlformats.org/officeDocument/2006/customXml" ds:itemID="{85CB1294-F9E5-4D59-8A1D-837771AB7B9D}">
   <ds:schemaRefs>
     <ds:schemaRef ds:uri="http://schemas.openxmlformats.org/officeDocument/2006/bibliography"/>
   </ds:schemaRefs>

</xml_diff>

<commit_message>
Part 1.3 1.3.	Definitions, Acronyms, and Abbreviations is added
</commit_message>
<xml_diff>
--- a/ODD/ODD.docx
+++ b/ODD/ODD.docx
@@ -277,7 +277,7 @@
           <v:shape id="_x0000_i1025" type="#_x0000_t75" style="width:167.4pt;height:64.8pt" o:ole="">
             <v:imagedata r:id="rId8" o:title=""/>
           </v:shape>
-          <o:OLEObject Type="Embed" ProgID="PBrush" ShapeID="_x0000_i1025" DrawAspect="Content" ObjectID="_1607112947" r:id="rId9"/>
+          <o:OLEObject Type="Embed" ProgID="PBrush" ShapeID="_x0000_i1025" DrawAspect="Content" ObjectID="_1607113021" r:id="rId9"/>
         </w:object>
       </w:r>
     </w:p>
@@ -1846,10 +1846,73 @@
     </w:p>
     <w:p>
       <w:pPr>
-        <w:pStyle w:val="Balk2"/>
-      </w:pPr>
+        <w:pStyle w:val="ListeParagraf"/>
+        <w:numPr>
+          <w:ilvl w:val="0"/>
+          <w:numId w:val="17"/>
+        </w:numPr>
+      </w:pPr>
+      <w:r>
+        <w:t>View is a visual representation of a model.</w:t>
+      </w:r>
+    </w:p>
+    <w:p>
+      <w:pPr>
+        <w:pStyle w:val="ListeParagraf"/>
+        <w:numPr>
+          <w:ilvl w:val="0"/>
+          <w:numId w:val="17"/>
+        </w:numPr>
+      </w:pPr>
+      <w:r>
+        <w:t>GUI is graphical user interface.</w:t>
+      </w:r>
+    </w:p>
+    <w:p>
+      <w:pPr>
+        <w:pStyle w:val="ListeParagraf"/>
+        <w:numPr>
+          <w:ilvl w:val="0"/>
+          <w:numId w:val="17"/>
+        </w:numPr>
+      </w:pPr>
+      <w:r>
+        <w:t>DB is short version of database term.</w:t>
+      </w:r>
+    </w:p>
+    <w:p>
+      <w:pPr>
+        <w:pStyle w:val="ListeParagraf"/>
+        <w:numPr>
+          <w:ilvl w:val="0"/>
+          <w:numId w:val="17"/>
+        </w:numPr>
+      </w:pPr>
+      <w:r>
+        <w:t>Instructor is an actor an QM and approved by admin</w:t>
+      </w:r>
+      <w:r>
+        <w:t>.</w:t>
+      </w:r>
+    </w:p>
+    <w:p>
+      <w:pPr>
+        <w:pStyle w:val="ListeParagraf"/>
+        <w:numPr>
+          <w:ilvl w:val="0"/>
+          <w:numId w:val="17"/>
+        </w:numPr>
+      </w:pPr>
+      <w:r>
+        <w:t>Student, visitor and registered user are an actor in a system.</w:t>
+      </w:r>
       <w:bookmarkStart w:id="3" w:name="_GoBack"/>
       <w:bookmarkEnd w:id="3"/>
+    </w:p>
+    <w:p>
+      <w:pPr>
+        <w:pStyle w:val="Balk2"/>
+      </w:pPr>
       <w:r>
         <w:t>References</w:t>
       </w:r>
@@ -1996,6 +2059,7 @@
               <w:rPr>
                 <w:b w:val="0"/>
               </w:rPr>
+              <w:lastRenderedPageBreak/>
               <w:t>Quizmaker</w:t>
             </w:r>
             <w:proofErr w:type="spellEnd"/>
@@ -2212,7 +2276,6 @@
             </w:pPr>
             <w:proofErr w:type="spellStart"/>
             <w:r>
-              <w:lastRenderedPageBreak/>
               <w:t>RegisterErrorResponse.swift</w:t>
             </w:r>
             <w:proofErr w:type="spellEnd"/>
@@ -2236,7 +2299,6 @@
               <w:rPr>
                 <w:b w:val="0"/>
               </w:rPr>
-              <w:lastRenderedPageBreak/>
               <w:t>Quizmaker</w:t>
             </w:r>
             <w:proofErr w:type="spellEnd"/>
@@ -3400,6 +3462,7 @@
               <w:rPr>
                 <w:b w:val="0"/>
               </w:rPr>
+              <w:lastRenderedPageBreak/>
               <w:t>quizmaker</w:t>
             </w:r>
             <w:proofErr w:type="spellEnd"/>
@@ -4630,6 +4693,7 @@
       </w:pPr>
       <w:bookmarkStart w:id="8" w:name="_Toc436772645"/>
       <w:r>
+        <w:lastRenderedPageBreak/>
         <w:t>Class Interfaces</w:t>
       </w:r>
       <w:bookmarkEnd w:id="8"/>
@@ -7426,7 +7490,7 @@
 </file>
 
 <file path=customXml/itemProps1.xml><?xml version="1.0" encoding="utf-8"?>
-<ds:datastoreItem xmlns:ds="http://schemas.openxmlformats.org/officeDocument/2006/customXml" ds:itemID="{85CB1294-F9E5-4D59-8A1D-837771AB7B9D}">
+<ds:datastoreItem xmlns:ds="http://schemas.openxmlformats.org/officeDocument/2006/customXml" ds:itemID="{88331225-D111-4B78-BE23-A7FB9FC88316}">
   <ds:schemaRefs>
     <ds:schemaRef ds:uri="http://schemas.openxmlformats.org/officeDocument/2006/bibliography"/>
   </ds:schemaRefs>

</xml_diff>

<commit_message>
Part 3 is added
</commit_message>
<xml_diff>
--- a/ODD/ODD.docx
+++ b/ODD/ODD.docx
@@ -277,7 +277,7 @@
           <v:shape id="_x0000_i1025" type="#_x0000_t75" style="width:167.4pt;height:64.8pt" o:ole="">
             <v:imagedata r:id="rId8" o:title=""/>
           </v:shape>
-          <o:OLEObject Type="Embed" ProgID="PBrush" ShapeID="_x0000_i1025" DrawAspect="Content" ObjectID="_1607113021" r:id="rId9"/>
+          <o:OLEObject Type="Embed" ProgID="PBrush" ShapeID="_x0000_i1025" DrawAspect="Content" ObjectID="_1607113165" r:id="rId9"/>
         </w:object>
       </w:r>
     </w:p>
@@ -1906,8 +1906,6 @@
       <w:r>
         <w:t>Student, visitor and registered user are an actor in a system.</w:t>
       </w:r>
-      <w:bookmarkStart w:id="3" w:name="_GoBack"/>
-      <w:bookmarkEnd w:id="3"/>
     </w:p>
     <w:p>
       <w:pPr>
@@ -1960,11 +1958,11 @@
       <w:pPr>
         <w:pStyle w:val="Balk1"/>
       </w:pPr>
-      <w:bookmarkStart w:id="4" w:name="_Toc436772644"/>
+      <w:bookmarkStart w:id="3" w:name="_Toc436772644"/>
       <w:r>
         <w:t>Packages</w:t>
       </w:r>
-      <w:bookmarkEnd w:id="4"/>
+      <w:bookmarkEnd w:id="3"/>
     </w:p>
     <w:p>
       <w:pPr>
@@ -1974,11 +1972,11 @@
           <w:numId w:val="0"/>
         </w:numPr>
       </w:pPr>
-      <w:bookmarkStart w:id="5" w:name="_Toc471092207"/>
+      <w:bookmarkStart w:id="4" w:name="_Toc471092207"/>
       <w:r>
         <w:t>a. Models</w:t>
       </w:r>
-      <w:bookmarkEnd w:id="5"/>
+      <w:bookmarkEnd w:id="4"/>
     </w:p>
     <w:tbl>
       <w:tblPr>
@@ -2731,14 +2729,14 @@
           <w:numId w:val="0"/>
         </w:numPr>
       </w:pPr>
-      <w:bookmarkStart w:id="6" w:name="_Toc471092208"/>
+      <w:bookmarkStart w:id="5" w:name="_Toc471092208"/>
       <w:r>
         <w:t xml:space="preserve">b. View </w:t>
       </w:r>
       <w:r>
         <w:t>Controllers</w:t>
       </w:r>
-      <w:bookmarkEnd w:id="6"/>
+      <w:bookmarkEnd w:id="5"/>
     </w:p>
     <w:tbl>
       <w:tblPr>
@@ -3590,14 +3588,14 @@
         </w:numPr>
         <w:ind w:left="284"/>
       </w:pPr>
-      <w:bookmarkStart w:id="7" w:name="_Toc471092209"/>
+      <w:bookmarkStart w:id="6" w:name="_Toc471092209"/>
       <w:r>
         <w:t xml:space="preserve">c. </w:t>
       </w:r>
       <w:r>
         <w:t>View</w:t>
       </w:r>
-      <w:bookmarkEnd w:id="7"/>
+      <w:bookmarkEnd w:id="6"/>
       <w:r>
         <w:t xml:space="preserve"> Models</w:t>
       </w:r>
@@ -4691,12 +4689,12 @@
       <w:pPr>
         <w:pStyle w:val="Balk1"/>
       </w:pPr>
-      <w:bookmarkStart w:id="8" w:name="_Toc436772645"/>
+      <w:bookmarkStart w:id="7" w:name="_Toc436772645"/>
       <w:r>
         <w:lastRenderedPageBreak/>
         <w:t>Class Interfaces</w:t>
       </w:r>
-      <w:bookmarkEnd w:id="8"/>
+      <w:bookmarkEnd w:id="7"/>
     </w:p>
     <w:p>
       <w:pPr>
@@ -4707,8 +4705,10 @@
         </w:rPr>
       </w:pPr>
       <w:r>
-        <w:t>Describes the classes and their public interfaces. This includes an overview of each class, its dependencies with other classes and packages, its public attributes, operations, and the exceptions they can raise.</w:t>
-      </w:r>
+        <w:t>This part is attached to the file.</w:t>
+      </w:r>
+      <w:bookmarkStart w:id="8" w:name="_GoBack"/>
+      <w:bookmarkEnd w:id="8"/>
     </w:p>
     <w:sectPr>
       <w:footerReference w:type="default" r:id="rId13"/>
@@ -7490,7 +7490,7 @@
 </file>
 
 <file path=customXml/itemProps1.xml><?xml version="1.0" encoding="utf-8"?>
-<ds:datastoreItem xmlns:ds="http://schemas.openxmlformats.org/officeDocument/2006/customXml" ds:itemID="{88331225-D111-4B78-BE23-A7FB9FC88316}">
+<ds:datastoreItem xmlns:ds="http://schemas.openxmlformats.org/officeDocument/2006/customXml" ds:itemID="{15B7A1BD-ECAA-4EC4-A14D-FB3B898CE68F}">
   <ds:schemaRefs>
     <ds:schemaRef ds:uri="http://schemas.openxmlformats.org/officeDocument/2006/bibliography"/>
   </ds:schemaRefs>

</xml_diff>

<commit_message>
Some mistakes have been corrected.
</commit_message>
<xml_diff>
--- a/ODD/ODD.docx
+++ b/ODD/ODD.docx
@@ -30,7 +30,7 @@
         <w:rPr>
           <w:sz w:val="48"/>
         </w:rPr>
-        <w:t>&lt;Project Name&gt;</w:t>
+        <w:t>Quiz Maker</w:t>
       </w:r>
     </w:p>
     <w:p>
@@ -71,6 +71,12 @@
         </w:rPr>
         <w:t>Object Design</w:t>
       </w:r>
+      <w:r>
+        <w:rPr>
+          <w:sz w:val="48"/>
+        </w:rPr>
+        <w:t xml:space="preserve"> Document</w:t>
+      </w:r>
     </w:p>
     <w:p>
       <w:pPr>
@@ -92,7 +98,25 @@
         <w:rPr>
           <w:sz w:val="48"/>
         </w:rPr>
-        <w:t>&lt;Version&gt;</w:t>
+        <w:t>&lt;</w:t>
+      </w:r>
+      <w:r>
+        <w:rPr>
+          <w:sz w:val="48"/>
+        </w:rPr>
+        <w:t xml:space="preserve"> </w:t>
+      </w:r>
+      <w:r>
+        <w:rPr>
+          <w:sz w:val="48"/>
+        </w:rPr>
+        <w:t>V1.0</w:t>
+      </w:r>
+      <w:r>
+        <w:rPr>
+          <w:sz w:val="48"/>
+        </w:rPr>
+        <w:t>&gt;</w:t>
       </w:r>
     </w:p>
     <w:p>
@@ -116,7 +140,7 @@
         <w:rPr>
           <w:sz w:val="48"/>
         </w:rPr>
-        <w:t>&lt;Date&gt;</w:t>
+        <w:t>23.12.208</w:t>
       </w:r>
     </w:p>
     <w:p>
@@ -158,8 +182,16 @@
         <w:rPr>
           <w:sz w:val="48"/>
         </w:rPr>
-        <w:t>&lt;Your Name&gt;</w:t>
-      </w:r>
+        <w:t xml:space="preserve">Atilla </w:t>
+      </w:r>
+      <w:proofErr w:type="spellStart"/>
+      <w:r>
+        <w:rPr>
+          <w:sz w:val="48"/>
+        </w:rPr>
+        <w:t>Özder</w:t>
+      </w:r>
+      <w:proofErr w:type="spellEnd"/>
     </w:p>
     <w:p>
       <w:pPr>
@@ -169,29 +201,87 @@
           <w:sz w:val="48"/>
         </w:rPr>
       </w:pPr>
+      <w:proofErr w:type="spellStart"/>
+      <w:r>
+        <w:rPr>
+          <w:sz w:val="48"/>
+        </w:rPr>
+        <w:t>Mert</w:t>
+      </w:r>
+      <w:proofErr w:type="spellEnd"/>
+      <w:r>
+        <w:rPr>
+          <w:sz w:val="48"/>
+        </w:rPr>
+        <w:t xml:space="preserve"> </w:t>
+      </w:r>
+      <w:proofErr w:type="spellStart"/>
+      <w:r>
+        <w:rPr>
+          <w:sz w:val="48"/>
+        </w:rPr>
+        <w:t>Çetinkaya</w:t>
+      </w:r>
+      <w:proofErr w:type="spellEnd"/>
     </w:p>
     <w:p>
       <w:pPr>
         <w:ind w:firstLine="0"/>
         <w:jc w:val="center"/>
         <w:rPr>
-          <w:sz w:val="32"/>
-        </w:rPr>
-      </w:pPr>
+          <w:sz w:val="48"/>
+        </w:rPr>
+      </w:pPr>
+      <w:r>
+        <w:rPr>
+          <w:sz w:val="48"/>
+        </w:rPr>
+        <w:t xml:space="preserve">Begüm Mina </w:t>
+      </w:r>
+      <w:proofErr w:type="spellStart"/>
+      <w:r>
+        <w:rPr>
+          <w:sz w:val="48"/>
+        </w:rPr>
+        <w:t>Bilgin</w:t>
+      </w:r>
+      <w:proofErr w:type="spellEnd"/>
     </w:p>
     <w:p>
       <w:pPr>
         <w:ind w:firstLine="0"/>
         <w:jc w:val="center"/>
         <w:rPr>
-          <w:sz w:val="32"/>
-        </w:rPr>
-      </w:pPr>
+          <w:sz w:val="48"/>
+        </w:rPr>
+      </w:pPr>
+      <w:r>
+        <w:rPr>
+          <w:sz w:val="48"/>
+        </w:rPr>
+        <w:t xml:space="preserve">Selin </w:t>
+      </w:r>
+      <w:proofErr w:type="spellStart"/>
+      <w:r>
+        <w:rPr>
+          <w:sz w:val="48"/>
+        </w:rPr>
+        <w:t>Atalay</w:t>
+      </w:r>
+      <w:proofErr w:type="spellEnd"/>
     </w:p>
     <w:p>
       <w:pPr>
         <w:ind w:firstLine="0"/>
         <w:jc w:val="center"/>
+        <w:rPr>
+          <w:sz w:val="48"/>
+        </w:rPr>
+      </w:pPr>
+    </w:p>
+    <w:p>
+      <w:pPr>
+        <w:ind w:firstLine="0"/>
         <w:rPr>
           <w:sz w:val="32"/>
         </w:rPr>
@@ -277,35 +367,9 @@
           <v:shape id="_x0000_i1025" type="#_x0000_t75" style="width:167.4pt;height:64.8pt" o:ole="">
             <v:imagedata r:id="rId8" o:title=""/>
           </v:shape>
-          <o:OLEObject Type="Embed" ProgID="PBrush" ShapeID="_x0000_i1025" DrawAspect="Content" ObjectID="_1607113165" r:id="rId9"/>
+          <o:OLEObject Type="Embed" ProgID="PBrush" ShapeID="_x0000_i1025" DrawAspect="Content" ObjectID="_1607113848" r:id="rId9"/>
         </w:object>
       </w:r>
-    </w:p>
-    <w:p>
-      <w:pPr>
-        <w:jc w:val="center"/>
-        <w:rPr>
-          <w:sz w:val="32"/>
-        </w:rPr>
-      </w:pPr>
-    </w:p>
-    <w:p>
-      <w:pPr>
-        <w:rPr>
-          <w:b/>
-          <w:bCs/>
-          <w:noProof/>
-        </w:rPr>
-      </w:pPr>
-    </w:p>
-    <w:p>
-      <w:pPr>
-        <w:rPr>
-          <w:b/>
-          <w:bCs/>
-          <w:noProof/>
-        </w:rPr>
-      </w:pPr>
     </w:p>
     <w:p>
       <w:pPr>
@@ -593,41 +657,7 @@
                 <w:noProof/>
                 <w:webHidden/>
               </w:rPr>
-              <w:fldChar w:fldCharType="begin"/>
-            </w:r>
-            <w:r>
-              <w:rPr>
-                <w:noProof/>
-                <w:webHidden/>
-              </w:rPr>
-              <w:instrText xml:space="preserve"> PAGEREF _Toc436772641 \h </w:instrText>
-            </w:r>
-            <w:r>
-              <w:rPr>
-                <w:noProof/>
-                <w:webHidden/>
-              </w:rPr>
-            </w:r>
-            <w:r>
-              <w:rPr>
-                <w:noProof/>
-                <w:webHidden/>
-              </w:rPr>
-              <w:fldChar w:fldCharType="separate"/>
-            </w:r>
-            <w:r>
-              <w:rPr>
-                <w:noProof/>
-                <w:webHidden/>
-              </w:rPr>
-              <w:t>1</w:t>
-            </w:r>
-            <w:r>
-              <w:rPr>
-                <w:noProof/>
-                <w:webHidden/>
-              </w:rPr>
-              <w:fldChar w:fldCharType="end"/>
+              <w:t>2</w:t>
             </w:r>
           </w:hyperlink>
         </w:p>
@@ -681,41 +711,7 @@
                 <w:noProof/>
                 <w:webHidden/>
               </w:rPr>
-              <w:fldChar w:fldCharType="begin"/>
-            </w:r>
-            <w:r>
-              <w:rPr>
-                <w:noProof/>
-                <w:webHidden/>
-              </w:rPr>
-              <w:instrText xml:space="preserve"> PAGEREF _Toc436772642 \h </w:instrText>
-            </w:r>
-            <w:r>
-              <w:rPr>
-                <w:noProof/>
-                <w:webHidden/>
-              </w:rPr>
-            </w:r>
-            <w:r>
-              <w:rPr>
-                <w:noProof/>
-                <w:webHidden/>
-              </w:rPr>
-              <w:fldChar w:fldCharType="separate"/>
-            </w:r>
-            <w:r>
-              <w:rPr>
-                <w:noProof/>
-                <w:webHidden/>
-              </w:rPr>
-              <w:t>1</w:t>
-            </w:r>
-            <w:r>
-              <w:rPr>
-                <w:noProof/>
-                <w:webHidden/>
-              </w:rPr>
-              <w:fldChar w:fldCharType="end"/>
+              <w:t>2</w:t>
             </w:r>
           </w:hyperlink>
         </w:p>
@@ -769,41 +765,7 @@
                 <w:noProof/>
                 <w:webHidden/>
               </w:rPr>
-              <w:fldChar w:fldCharType="begin"/>
-            </w:r>
-            <w:r>
-              <w:rPr>
-                <w:noProof/>
-                <w:webHidden/>
-              </w:rPr>
-              <w:instrText xml:space="preserve"> PAGEREF _Toc436772643 \h </w:instrText>
-            </w:r>
-            <w:r>
-              <w:rPr>
-                <w:noProof/>
-                <w:webHidden/>
-              </w:rPr>
-            </w:r>
-            <w:r>
-              <w:rPr>
-                <w:noProof/>
-                <w:webHidden/>
-              </w:rPr>
-              <w:fldChar w:fldCharType="separate"/>
-            </w:r>
-            <w:r>
-              <w:rPr>
-                <w:noProof/>
-                <w:webHidden/>
-              </w:rPr>
-              <w:t>1</w:t>
-            </w:r>
-            <w:r>
-              <w:rPr>
-                <w:noProof/>
-                <w:webHidden/>
-              </w:rPr>
-              <w:fldChar w:fldCharType="end"/>
+              <w:t>2</w:t>
             </w:r>
           </w:hyperlink>
         </w:p>
@@ -857,41 +819,7 @@
                 <w:noProof/>
                 <w:webHidden/>
               </w:rPr>
-              <w:fldChar w:fldCharType="begin"/>
-            </w:r>
-            <w:r>
-              <w:rPr>
-                <w:noProof/>
-                <w:webHidden/>
-              </w:rPr>
-              <w:instrText xml:space="preserve"> PAGEREF _Toc436772644 \h </w:instrText>
-            </w:r>
-            <w:r>
-              <w:rPr>
-                <w:noProof/>
-                <w:webHidden/>
-              </w:rPr>
-            </w:r>
-            <w:r>
-              <w:rPr>
-                <w:noProof/>
-                <w:webHidden/>
-              </w:rPr>
-              <w:fldChar w:fldCharType="separate"/>
-            </w:r>
-            <w:r>
-              <w:rPr>
-                <w:noProof/>
-                <w:webHidden/>
-              </w:rPr>
-              <w:t>1</w:t>
-            </w:r>
-            <w:r>
-              <w:rPr>
-                <w:noProof/>
-                <w:webHidden/>
-              </w:rPr>
-              <w:fldChar w:fldCharType="end"/>
+              <w:t>2</w:t>
             </w:r>
           </w:hyperlink>
         </w:p>
@@ -945,41 +873,7 @@
                 <w:noProof/>
                 <w:webHidden/>
               </w:rPr>
-              <w:fldChar w:fldCharType="begin"/>
-            </w:r>
-            <w:r>
-              <w:rPr>
-                <w:noProof/>
-                <w:webHidden/>
-              </w:rPr>
-              <w:instrText xml:space="preserve"> PAGEREF _Toc436772645 \h </w:instrText>
-            </w:r>
-            <w:r>
-              <w:rPr>
-                <w:noProof/>
-                <w:webHidden/>
-              </w:rPr>
-            </w:r>
-            <w:r>
-              <w:rPr>
-                <w:noProof/>
-                <w:webHidden/>
-              </w:rPr>
-              <w:fldChar w:fldCharType="separate"/>
-            </w:r>
-            <w:r>
-              <w:rPr>
-                <w:noProof/>
-                <w:webHidden/>
-              </w:rPr>
-              <w:t>1</w:t>
-            </w:r>
-            <w:r>
-              <w:rPr>
-                <w:noProof/>
-                <w:webHidden/>
-              </w:rPr>
-              <w:fldChar w:fldCharType="end"/>
+              <w:t>4</w:t>
             </w:r>
           </w:hyperlink>
         </w:p>
@@ -1058,21 +952,132 @@
       <w:r>
         <w:rPr>
           <w:rFonts w:ascii="Times New Roman Bold" w:eastAsiaTheme="majorEastAsia" w:hAnsi="Times New Roman Bold" w:cstheme="majorBidi"/>
+          <w:color w:val="000000" w:themeColor="text1"/>
+          <w:szCs w:val="26"/>
+        </w:rPr>
+        <w:t xml:space="preserve">The </w:t>
+      </w:r>
+      <w:proofErr w:type="spellStart"/>
+      <w:r>
+        <w:rPr>
+          <w:rFonts w:ascii="Times New Roman Bold" w:eastAsiaTheme="majorEastAsia" w:hAnsi="Times New Roman Bold" w:cstheme="majorBidi"/>
+          <w:color w:val="000000" w:themeColor="text1"/>
+          <w:szCs w:val="26"/>
+        </w:rPr>
+        <w:t>Qui</w:t>
+      </w:r>
+      <w:r>
+        <w:rPr>
+          <w:rFonts w:ascii="Times New Roman Bold" w:eastAsiaTheme="majorEastAsia" w:hAnsi="Times New Roman Bold" w:cstheme="majorBidi"/>
+          <w:color w:val="000000" w:themeColor="text1"/>
+          <w:szCs w:val="26"/>
+        </w:rPr>
+        <w:t>z</w:t>
+      </w:r>
+      <w:r>
+        <w:rPr>
+          <w:rFonts w:ascii="Times New Roman Bold" w:eastAsiaTheme="majorEastAsia" w:hAnsi="Times New Roman Bold" w:cstheme="majorBidi"/>
+          <w:color w:val="000000" w:themeColor="text1"/>
+          <w:szCs w:val="26"/>
+        </w:rPr>
+        <w:t>Maker</w:t>
+      </w:r>
+      <w:proofErr w:type="spellEnd"/>
+      <w:r>
+        <w:rPr>
+          <w:rFonts w:ascii="Times New Roman Bold" w:eastAsiaTheme="majorEastAsia" w:hAnsi="Times New Roman Bold" w:cstheme="majorBidi"/>
+          <w:color w:val="000000" w:themeColor="text1"/>
+          <w:szCs w:val="26"/>
+        </w:rPr>
+        <w:t xml:space="preserve"> project consists of modules such as exam management, the instructor portal, the student portal, the administration portal, and so on. Therefore, our content management module </w:t>
+      </w:r>
+      <w:r>
+        <w:rPr>
+          <w:rFonts w:ascii="Times New Roman Bold" w:eastAsiaTheme="majorEastAsia" w:hAnsi="Times New Roman Bold" w:cstheme="majorBidi"/>
+          <w:color w:val="000000" w:themeColor="text1"/>
+          <w:szCs w:val="26"/>
+        </w:rPr>
+        <w:t xml:space="preserve">needs to </w:t>
+      </w:r>
+      <w:r>
+        <w:rPr>
+          <w:rFonts w:ascii="Times New Roman Bold" w:eastAsiaTheme="majorEastAsia" w:hAnsi="Times New Roman Bold" w:cstheme="majorBidi"/>
+          <w:color w:val="000000" w:themeColor="text1"/>
+          <w:szCs w:val="26"/>
+        </w:rPr>
+        <w:t xml:space="preserve">interact with the other modules. Inter-company relationships are an important topic to consider and we have increased our workload to facilitate other modules for the storage and retrieval of data from the database. By providing these interfaces we take control of the database and obey the rules of object-oriented programming. </w:t>
+      </w:r>
+      <w:proofErr w:type="gramStart"/>
+      <w:r>
+        <w:rPr>
+          <w:rFonts w:ascii="Times New Roman Bold" w:eastAsiaTheme="majorEastAsia" w:hAnsi="Times New Roman Bold" w:cstheme="majorBidi"/>
+          <w:color w:val="000000" w:themeColor="text1"/>
+          <w:szCs w:val="26"/>
+        </w:rPr>
+        <w:t>So</w:t>
+      </w:r>
+      <w:proofErr w:type="gramEnd"/>
+      <w:r>
+        <w:rPr>
+          <w:rFonts w:ascii="Times New Roman Bold" w:eastAsiaTheme="majorEastAsia" w:hAnsi="Times New Roman Bold" w:cstheme="majorBidi"/>
+          <w:color w:val="000000" w:themeColor="text1"/>
+          <w:szCs w:val="26"/>
+        </w:rPr>
+        <w:t xml:space="preserve"> when you make a modification to a table in the DB, other modules will not get into trouble.</w:t>
+      </w:r>
+    </w:p>
+    <w:p>
+      <w:pPr>
+        <w:rPr>
+          <w:rFonts w:ascii="Times New Roman Bold" w:eastAsiaTheme="majorEastAsia" w:hAnsi="Times New Roman Bold" w:cstheme="majorBidi"/>
+          <w:color w:val="000000" w:themeColor="text1"/>
+          <w:szCs w:val="26"/>
+        </w:rPr>
+      </w:pPr>
+      <w:r>
+        <w:rPr>
+          <w:rFonts w:ascii="Times New Roman Bold" w:eastAsiaTheme="majorEastAsia" w:hAnsi="Times New Roman Bold" w:cstheme="majorBidi"/>
+          <w:color w:val="000000" w:themeColor="text1"/>
+          <w:szCs w:val="26"/>
+        </w:rPr>
+        <w:t>As the user enters data, the module will force the user to follow the predefined pattern designed for this purpose. This will surely prevent a faulty entry of the data into the database. Therefore, the consistency and integration of the data are provided with these patterns</w:t>
+      </w:r>
+      <w:r>
+        <w:rPr>
+          <w:rFonts w:ascii="Times New Roman Bold" w:eastAsiaTheme="majorEastAsia" w:hAnsi="Times New Roman Bold" w:cstheme="majorBidi"/>
+          <w:color w:val="000000" w:themeColor="text1"/>
+          <w:szCs w:val="26"/>
+        </w:rPr>
+        <w:t xml:space="preserve"> and </w:t>
+      </w:r>
+      <w:r>
+        <w:rPr>
+          <w:rFonts w:ascii="Times New Roman Bold" w:eastAsiaTheme="majorEastAsia" w:hAnsi="Times New Roman Bold" w:cstheme="majorBidi"/>
+          <w:color w:val="000000" w:themeColor="text1"/>
+          <w:szCs w:val="26"/>
+        </w:rPr>
+        <w:t>this procedure increases the complexity of our source code.</w:t>
+      </w:r>
+    </w:p>
+    <w:p>
+      <w:pPr>
+        <w:rPr>
+          <w:rFonts w:ascii="Times New Roman Bold" w:eastAsiaTheme="majorEastAsia" w:hAnsi="Times New Roman Bold" w:cstheme="majorBidi"/>
           <w:b/>
           <w:color w:val="000000" w:themeColor="text1"/>
           <w:szCs w:val="26"/>
         </w:rPr>
-        <w:t xml:space="preserve">     </w:t>
-      </w:r>
-      <w:r>
+      </w:pPr>
+    </w:p>
+    <w:p>
+      <w:pPr>
         <w:rPr>
           <w:rFonts w:ascii="Times New Roman Bold" w:eastAsiaTheme="majorEastAsia" w:hAnsi="Times New Roman Bold" w:cstheme="majorBidi"/>
           <w:b/>
           <w:color w:val="000000" w:themeColor="text1"/>
           <w:szCs w:val="26"/>
         </w:rPr>
-        <w:tab/>
-      </w:r>
+      </w:pPr>
       <w:r>
         <w:rPr>
           <w:rFonts w:ascii="Times New Roman Bold" w:eastAsiaTheme="majorEastAsia" w:hAnsi="Times New Roman Bold" w:cstheme="majorBidi"/>
@@ -1080,31 +1085,33 @@
           <w:color w:val="000000" w:themeColor="text1"/>
           <w:szCs w:val="26"/>
         </w:rPr>
-        <w:tab/>
-      </w:r>
-      <w:r>
-        <w:rPr>
-          <w:rFonts w:ascii="Times New Roman Bold" w:eastAsiaTheme="majorEastAsia" w:hAnsi="Times New Roman Bold" w:cstheme="majorBidi"/>
-          <w:color w:val="000000" w:themeColor="text1"/>
-          <w:szCs w:val="26"/>
-        </w:rPr>
-        <w:t xml:space="preserve">The </w:t>
-      </w:r>
-      <w:r>
-        <w:rPr>
-          <w:rFonts w:ascii="Times New Roman Bold" w:eastAsiaTheme="majorEastAsia" w:hAnsi="Times New Roman Bold" w:cstheme="majorBidi"/>
-          <w:color w:val="000000" w:themeColor="text1"/>
-          <w:szCs w:val="26"/>
-        </w:rPr>
-        <w:t>Quiz Maker</w:t>
-      </w:r>
-      <w:r>
-        <w:rPr>
-          <w:rFonts w:ascii="Times New Roman Bold" w:eastAsiaTheme="majorEastAsia" w:hAnsi="Times New Roman Bold" w:cstheme="majorBidi"/>
-          <w:color w:val="000000" w:themeColor="text1"/>
-          <w:szCs w:val="26"/>
-        </w:rPr>
-        <w:t xml:space="preserve"> project consists of modules such as exam management, the instructor portal, the student portal, the administration portal, and so on. Therefore, our content management module </w:t>
+        <w:t>Reliability</w:t>
+      </w:r>
+    </w:p>
+    <w:p>
+      <w:pPr>
+        <w:ind w:left="284" w:firstLine="0"/>
+        <w:rPr>
+          <w:rFonts w:ascii="Times New Roman Bold" w:eastAsiaTheme="majorEastAsia" w:hAnsi="Times New Roman Bold" w:cstheme="majorBidi"/>
+          <w:color w:val="000000" w:themeColor="text1"/>
+          <w:szCs w:val="26"/>
+        </w:rPr>
+      </w:pPr>
+      <w:r>
+        <w:rPr>
+          <w:rFonts w:ascii="Times New Roman Bold" w:eastAsiaTheme="majorEastAsia" w:hAnsi="Times New Roman Bold" w:cstheme="majorBidi"/>
+          <w:color w:val="000000" w:themeColor="text1"/>
+          <w:szCs w:val="26"/>
+        </w:rPr>
+        <w:t xml:space="preserve">We tested all the steps of the </w:t>
+      </w:r>
+      <w:r>
+        <w:rPr>
+          <w:rFonts w:ascii="Times New Roman Bold" w:eastAsiaTheme="majorEastAsia" w:hAnsi="Times New Roman Bold" w:cstheme="majorBidi"/>
+          <w:color w:val="000000" w:themeColor="text1"/>
+          <w:szCs w:val="26"/>
+        </w:rPr>
+        <w:t xml:space="preserve">system after every new feature we </w:t>
       </w:r>
       <w:proofErr w:type="gramStart"/>
       <w:r>
@@ -1113,7 +1120,15 @@
           <w:color w:val="000000" w:themeColor="text1"/>
           <w:szCs w:val="26"/>
         </w:rPr>
-        <w:t>has to</w:t>
+        <w:t>add</w:t>
+      </w:r>
+      <w:r>
+        <w:rPr>
+          <w:rFonts w:ascii="Times New Roman Bold" w:eastAsiaTheme="majorEastAsia" w:hAnsi="Times New Roman Bold" w:cstheme="majorBidi"/>
+          <w:color w:val="000000" w:themeColor="text1"/>
+          <w:szCs w:val="26"/>
+        </w:rPr>
+        <w:t>ed</w:t>
       </w:r>
       <w:proofErr w:type="gramEnd"/>
       <w:r>
@@ -1122,7 +1137,255 @@
           <w:color w:val="000000" w:themeColor="text1"/>
           <w:szCs w:val="26"/>
         </w:rPr>
-        <w:t xml:space="preserve"> interact with the other modules. Inter-company relationships are an important topic to consider and we have increased our workload to facilitate other modules for the storage and retrieval of data from the database. By providing these interfaces we take control of the database and obey the rules of object-oriented programming. </w:t>
+        <w:t xml:space="preserve"> and </w:t>
+      </w:r>
+      <w:r>
+        <w:rPr>
+          <w:rFonts w:ascii="Times New Roman Bold" w:eastAsiaTheme="majorEastAsia" w:hAnsi="Times New Roman Bold" w:cstheme="majorBidi"/>
+          <w:color w:val="000000" w:themeColor="text1"/>
+          <w:szCs w:val="26"/>
+        </w:rPr>
+        <w:t xml:space="preserve">we tried to improve the experience of the users by fixing all the mistakes. When we </w:t>
+      </w:r>
+      <w:r>
+        <w:rPr>
+          <w:rFonts w:ascii="Times New Roman Bold" w:eastAsiaTheme="majorEastAsia" w:hAnsi="Times New Roman Bold" w:cstheme="majorBidi"/>
+          <w:color w:val="000000" w:themeColor="text1"/>
+          <w:szCs w:val="26"/>
+        </w:rPr>
+        <w:t>have faced with</w:t>
+      </w:r>
+      <w:r>
+        <w:rPr>
+          <w:rFonts w:ascii="Times New Roman Bold" w:eastAsiaTheme="majorEastAsia" w:hAnsi="Times New Roman Bold" w:cstheme="majorBidi"/>
+          <w:color w:val="000000" w:themeColor="text1"/>
+          <w:szCs w:val="26"/>
+        </w:rPr>
+        <w:t xml:space="preserve"> any problem</w:t>
+      </w:r>
+      <w:r>
+        <w:rPr>
+          <w:rFonts w:ascii="Times New Roman Bold" w:eastAsiaTheme="majorEastAsia" w:hAnsi="Times New Roman Bold" w:cstheme="majorBidi"/>
+          <w:color w:val="000000" w:themeColor="text1"/>
+          <w:szCs w:val="26"/>
+        </w:rPr>
+        <w:t>s</w:t>
+      </w:r>
+      <w:r>
+        <w:rPr>
+          <w:rFonts w:ascii="Times New Roman Bold" w:eastAsiaTheme="majorEastAsia" w:hAnsi="Times New Roman Bold" w:cstheme="majorBidi"/>
+          <w:color w:val="000000" w:themeColor="text1"/>
+          <w:szCs w:val="26"/>
+        </w:rPr>
+        <w:t>, we figured out where we made a mistake.</w:t>
+      </w:r>
+    </w:p>
+    <w:p>
+      <w:pPr>
+        <w:rPr>
+          <w:rFonts w:ascii="Times New Roman Bold" w:eastAsiaTheme="majorEastAsia" w:hAnsi="Times New Roman Bold" w:cstheme="majorBidi"/>
+          <w:b/>
+          <w:color w:val="000000" w:themeColor="text1"/>
+          <w:szCs w:val="26"/>
+        </w:rPr>
+      </w:pPr>
+    </w:p>
+    <w:p>
+      <w:pPr>
+        <w:rPr>
+          <w:rFonts w:ascii="Times New Roman Bold" w:eastAsiaTheme="majorEastAsia" w:hAnsi="Times New Roman Bold" w:cstheme="majorBidi"/>
+          <w:b/>
+          <w:color w:val="000000" w:themeColor="text1"/>
+          <w:szCs w:val="26"/>
+        </w:rPr>
+      </w:pPr>
+      <w:r>
+        <w:rPr>
+          <w:rFonts w:ascii="Times New Roman Bold" w:eastAsiaTheme="majorEastAsia" w:hAnsi="Times New Roman Bold" w:cstheme="majorBidi"/>
+          <w:b/>
+          <w:color w:val="000000" w:themeColor="text1"/>
+          <w:szCs w:val="26"/>
+        </w:rPr>
+        <w:t>Expandability</w:t>
+      </w:r>
+    </w:p>
+    <w:p>
+      <w:pPr>
+        <w:rPr>
+          <w:rFonts w:ascii="Times New Roman Bold" w:eastAsiaTheme="majorEastAsia" w:hAnsi="Times New Roman Bold" w:cstheme="majorBidi"/>
+          <w:color w:val="000000" w:themeColor="text1"/>
+          <w:szCs w:val="26"/>
+        </w:rPr>
+      </w:pPr>
+      <w:r>
+        <w:rPr>
+          <w:rFonts w:ascii="Times New Roman Bold" w:eastAsiaTheme="majorEastAsia" w:hAnsi="Times New Roman Bold" w:cstheme="majorBidi"/>
+          <w:color w:val="000000" w:themeColor="text1"/>
+          <w:szCs w:val="26"/>
+        </w:rPr>
+        <w:t xml:space="preserve">While designing our system, we paid attention to extensibility. </w:t>
+      </w:r>
+      <w:r>
+        <w:rPr>
+          <w:rFonts w:ascii="Times New Roman Bold" w:eastAsiaTheme="majorEastAsia" w:hAnsi="Times New Roman Bold" w:cstheme="majorBidi"/>
+          <w:color w:val="000000" w:themeColor="text1"/>
+          <w:szCs w:val="26"/>
+        </w:rPr>
+        <w:t>Our</w:t>
+      </w:r>
+      <w:r>
+        <w:rPr>
+          <w:rFonts w:ascii="Times New Roman Bold" w:eastAsiaTheme="majorEastAsia" w:hAnsi="Times New Roman Bold" w:cstheme="majorBidi"/>
+          <w:color w:val="000000" w:themeColor="text1"/>
+          <w:szCs w:val="26"/>
+        </w:rPr>
+        <w:t xml:space="preserve"> system is ready for new technologies that can be added later.</w:t>
+      </w:r>
+    </w:p>
+    <w:p>
+      <w:pPr>
+        <w:rPr>
+          <w:rFonts w:ascii="Times New Roman Bold" w:eastAsiaTheme="majorEastAsia" w:hAnsi="Times New Roman Bold" w:cstheme="majorBidi"/>
+          <w:b/>
+          <w:color w:val="000000" w:themeColor="text1"/>
+          <w:szCs w:val="26"/>
+        </w:rPr>
+      </w:pPr>
+    </w:p>
+    <w:p>
+      <w:pPr>
+        <w:rPr>
+          <w:rFonts w:ascii="Times New Roman Bold" w:eastAsiaTheme="majorEastAsia" w:hAnsi="Times New Roman Bold" w:cstheme="majorBidi"/>
+          <w:b/>
+          <w:color w:val="000000" w:themeColor="text1"/>
+          <w:szCs w:val="26"/>
+        </w:rPr>
+      </w:pPr>
+      <w:r>
+        <w:rPr>
+          <w:rFonts w:ascii="Times New Roman Bold" w:eastAsiaTheme="majorEastAsia" w:hAnsi="Times New Roman Bold" w:cstheme="majorBidi"/>
+          <w:b/>
+          <w:color w:val="000000" w:themeColor="text1"/>
+          <w:szCs w:val="26"/>
+        </w:rPr>
+        <w:t>Programmability</w:t>
+      </w:r>
+    </w:p>
+    <w:p>
+      <w:pPr>
+        <w:rPr>
+          <w:rFonts w:ascii="Times New Roman Bold" w:eastAsiaTheme="majorEastAsia" w:hAnsi="Times New Roman Bold" w:cstheme="majorBidi"/>
+          <w:color w:val="000000" w:themeColor="text1"/>
+          <w:szCs w:val="26"/>
+        </w:rPr>
+      </w:pPr>
+      <w:r>
+        <w:rPr>
+          <w:rFonts w:ascii="Times New Roman Bold" w:eastAsiaTheme="majorEastAsia" w:hAnsi="Times New Roman Bold" w:cstheme="majorBidi"/>
+          <w:color w:val="000000" w:themeColor="text1"/>
+          <w:szCs w:val="26"/>
+        </w:rPr>
+        <w:t xml:space="preserve">In our project, we tried to create a simple, functional product using the </w:t>
+      </w:r>
+      <w:proofErr w:type="spellStart"/>
+      <w:r>
+        <w:rPr>
+          <w:rFonts w:ascii="Times New Roman Bold" w:eastAsiaTheme="majorEastAsia" w:hAnsi="Times New Roman Bold" w:cstheme="majorBidi"/>
+          <w:color w:val="000000" w:themeColor="text1"/>
+          <w:szCs w:val="26"/>
+        </w:rPr>
+        <w:t>RxSwift</w:t>
+      </w:r>
+      <w:proofErr w:type="spellEnd"/>
+      <w:r>
+        <w:rPr>
+          <w:rFonts w:ascii="Times New Roman Bold" w:eastAsiaTheme="majorEastAsia" w:hAnsi="Times New Roman Bold" w:cstheme="majorBidi"/>
+          <w:color w:val="000000" w:themeColor="text1"/>
+          <w:szCs w:val="26"/>
+        </w:rPr>
+        <w:t xml:space="preserve"> 3.2 Swift Framework. The reason we use the Framework is that simple operations such as logging in and signing up are readily available and accordingly we can spend more time on other important parts of the software.</w:t>
+      </w:r>
+    </w:p>
+    <w:p>
+      <w:pPr>
+        <w:rPr>
+          <w:rFonts w:ascii="Times New Roman Bold" w:eastAsiaTheme="majorEastAsia" w:hAnsi="Times New Roman Bold" w:cstheme="majorBidi"/>
+          <w:b/>
+          <w:color w:val="000000" w:themeColor="text1"/>
+          <w:szCs w:val="26"/>
+        </w:rPr>
+      </w:pPr>
+    </w:p>
+    <w:p>
+      <w:pPr>
+        <w:rPr>
+          <w:rFonts w:ascii="Times New Roman Bold" w:eastAsiaTheme="majorEastAsia" w:hAnsi="Times New Roman Bold" w:cstheme="majorBidi"/>
+          <w:b/>
+          <w:color w:val="000000" w:themeColor="text1"/>
+          <w:szCs w:val="26"/>
+        </w:rPr>
+      </w:pPr>
+      <w:r>
+        <w:rPr>
+          <w:rFonts w:ascii="Times New Roman Bold" w:eastAsiaTheme="majorEastAsia" w:hAnsi="Times New Roman Bold" w:cstheme="majorBidi"/>
+          <w:b/>
+          <w:color w:val="000000" w:themeColor="text1"/>
+          <w:szCs w:val="26"/>
+        </w:rPr>
+        <w:t>Compatibility</w:t>
+      </w:r>
+    </w:p>
+    <w:p>
+      <w:pPr>
+        <w:rPr>
+          <w:rFonts w:ascii="Times New Roman Bold" w:eastAsiaTheme="majorEastAsia" w:hAnsi="Times New Roman Bold" w:cstheme="majorBidi"/>
+          <w:color w:val="000000" w:themeColor="text1"/>
+          <w:szCs w:val="26"/>
+        </w:rPr>
+      </w:pPr>
+      <w:r>
+        <w:rPr>
+          <w:rFonts w:ascii="Times New Roman Bold" w:eastAsiaTheme="majorEastAsia" w:hAnsi="Times New Roman Bold" w:cstheme="majorBidi"/>
+          <w:color w:val="000000" w:themeColor="text1"/>
+          <w:szCs w:val="26"/>
+        </w:rPr>
+        <w:t>Another reason why we use Django in our project</w:t>
+      </w:r>
+      <w:r>
+        <w:rPr>
+          <w:rFonts w:ascii="Times New Roman Bold" w:eastAsiaTheme="majorEastAsia" w:hAnsi="Times New Roman Bold" w:cstheme="majorBidi"/>
+          <w:color w:val="000000" w:themeColor="text1"/>
+          <w:szCs w:val="26"/>
+        </w:rPr>
+        <w:t xml:space="preserve"> </w:t>
+      </w:r>
+      <w:bookmarkStart w:id="1" w:name="_GoBack"/>
+      <w:bookmarkEnd w:id="1"/>
+      <w:r>
+        <w:rPr>
+          <w:rFonts w:ascii="Times New Roman Bold" w:eastAsiaTheme="majorEastAsia" w:hAnsi="Times New Roman Bold" w:cstheme="majorBidi"/>
+          <w:color w:val="000000" w:themeColor="text1"/>
+          <w:szCs w:val="26"/>
+        </w:rPr>
+        <w:t xml:space="preserve">(web service) is that we know that it will not hurt us about compatibility. The </w:t>
+      </w:r>
+      <w:proofErr w:type="spellStart"/>
+      <w:r>
+        <w:rPr>
+          <w:rFonts w:ascii="Times New Roman Bold" w:eastAsiaTheme="majorEastAsia" w:hAnsi="Times New Roman Bold" w:cstheme="majorBidi"/>
+          <w:color w:val="000000" w:themeColor="text1"/>
+          <w:szCs w:val="26"/>
+        </w:rPr>
+        <w:t>RxSwift</w:t>
+      </w:r>
+      <w:proofErr w:type="spellEnd"/>
+      <w:r>
+        <w:rPr>
+          <w:rFonts w:ascii="Times New Roman Bold" w:eastAsiaTheme="majorEastAsia" w:hAnsi="Times New Roman Bold" w:cstheme="majorBidi"/>
+          <w:color w:val="000000" w:themeColor="text1"/>
+          <w:szCs w:val="26"/>
+        </w:rPr>
+        <w:t xml:space="preserve"> 3.2 framework is currently the most used framework on swift and has a lot of resources. </w:t>
       </w:r>
       <w:proofErr w:type="gramStart"/>
       <w:r>
@@ -1131,7 +1394,7 @@
           <w:color w:val="000000" w:themeColor="text1"/>
           <w:szCs w:val="26"/>
         </w:rPr>
-        <w:t>So</w:t>
+        <w:t>Of course</w:t>
       </w:r>
       <w:proofErr w:type="gramEnd"/>
       <w:r>
@@ -1140,59 +1403,7 @@
           <w:color w:val="000000" w:themeColor="text1"/>
           <w:szCs w:val="26"/>
         </w:rPr>
-        <w:t xml:space="preserve"> when you make a modification to a table in the DB, other modules will not get into trouble.</w:t>
-      </w:r>
-    </w:p>
-    <w:p>
-      <w:pPr>
-        <w:rPr>
-          <w:rFonts w:ascii="Times New Roman Bold" w:eastAsiaTheme="majorEastAsia" w:hAnsi="Times New Roman Bold" w:cstheme="majorBidi"/>
-          <w:color w:val="000000" w:themeColor="text1"/>
-          <w:szCs w:val="26"/>
-        </w:rPr>
-      </w:pPr>
-      <w:r>
-        <w:rPr>
-          <w:rFonts w:ascii="Times New Roman Bold" w:eastAsiaTheme="majorEastAsia" w:hAnsi="Times New Roman Bold" w:cstheme="majorBidi"/>
-          <w:color w:val="000000" w:themeColor="text1"/>
-          <w:szCs w:val="26"/>
-        </w:rPr>
-        <w:t xml:space="preserve">   </w:t>
-      </w:r>
-      <w:r>
-        <w:rPr>
-          <w:rFonts w:ascii="Times New Roman Bold" w:eastAsiaTheme="majorEastAsia" w:hAnsi="Times New Roman Bold" w:cstheme="majorBidi"/>
-          <w:color w:val="000000" w:themeColor="text1"/>
-          <w:szCs w:val="26"/>
-        </w:rPr>
-        <w:tab/>
-      </w:r>
-      <w:r>
-        <w:rPr>
-          <w:rFonts w:ascii="Times New Roman Bold" w:eastAsiaTheme="majorEastAsia" w:hAnsi="Times New Roman Bold" w:cstheme="majorBidi"/>
-          <w:color w:val="000000" w:themeColor="text1"/>
-          <w:szCs w:val="26"/>
-        </w:rPr>
-        <w:tab/>
-        <w:t xml:space="preserve">As the user enters data, the module will force the user to follow the predefined pattern designed for this purpose. This will surely prevent a faulty entry of the data into the database. Therefore, the consistency and integration of the data are provided with these patterns. </w:t>
-      </w:r>
-      <w:proofErr w:type="gramStart"/>
-      <w:r>
-        <w:rPr>
-          <w:rFonts w:ascii="Times New Roman Bold" w:eastAsiaTheme="majorEastAsia" w:hAnsi="Times New Roman Bold" w:cstheme="majorBidi"/>
-          <w:color w:val="000000" w:themeColor="text1"/>
-          <w:szCs w:val="26"/>
-        </w:rPr>
-        <w:t>Of course</w:t>
-      </w:r>
-      <w:proofErr w:type="gramEnd"/>
-      <w:r>
-        <w:rPr>
-          <w:rFonts w:ascii="Times New Roman Bold" w:eastAsiaTheme="majorEastAsia" w:hAnsi="Times New Roman Bold" w:cstheme="majorBidi"/>
-          <w:color w:val="000000" w:themeColor="text1"/>
-          <w:szCs w:val="26"/>
-        </w:rPr>
-        <w:t xml:space="preserve"> this procedure increases the complexity of our source code.</w:t>
+        <w:t xml:space="preserve"> new features can be added to the system later, so we chose to use a software language that is known to survive the problem and make the software long-lived.</w:t>
       </w:r>
     </w:p>
     <w:p>
@@ -1209,20 +1420,94 @@
       <w:pPr>
         <w:rPr>
           <w:rFonts w:ascii="Times New Roman Bold" w:eastAsiaTheme="majorEastAsia" w:hAnsi="Times New Roman Bold" w:cstheme="majorBidi"/>
+          <w:color w:val="000000" w:themeColor="text1"/>
+          <w:szCs w:val="26"/>
+        </w:rPr>
+      </w:pPr>
+      <w:r>
+        <w:rPr>
+          <w:rFonts w:ascii="Times New Roman Bold" w:eastAsiaTheme="majorEastAsia" w:hAnsi="Times New Roman Bold" w:cstheme="majorBidi"/>
           <w:b/>
           <w:color w:val="000000" w:themeColor="text1"/>
           <w:szCs w:val="26"/>
         </w:rPr>
-      </w:pPr>
-      <w:r>
+        <w:t>Adaptability</w:t>
+      </w:r>
+    </w:p>
+    <w:p>
+      <w:pPr>
+        <w:rPr>
+          <w:rFonts w:ascii="Times New Roman Bold" w:eastAsiaTheme="majorEastAsia" w:hAnsi="Times New Roman Bold" w:cstheme="majorBidi"/>
+          <w:color w:val="000000" w:themeColor="text1"/>
+          <w:szCs w:val="26"/>
+        </w:rPr>
+      </w:pPr>
+      <w:r>
+        <w:rPr>
+          <w:rFonts w:ascii="Times New Roman Bold" w:eastAsiaTheme="majorEastAsia" w:hAnsi="Times New Roman Bold" w:cstheme="majorBidi"/>
+          <w:color w:val="000000" w:themeColor="text1"/>
+          <w:szCs w:val="26"/>
+        </w:rPr>
+        <w:t>Our project can easily</w:t>
+      </w:r>
+      <w:r>
+        <w:rPr>
+          <w:rFonts w:ascii="Times New Roman Bold" w:eastAsiaTheme="majorEastAsia" w:hAnsi="Times New Roman Bold" w:cstheme="majorBidi"/>
+          <w:color w:val="000000" w:themeColor="text1"/>
+          <w:szCs w:val="26"/>
+        </w:rPr>
+        <w:t xml:space="preserve"> be </w:t>
+      </w:r>
+      <w:r>
+        <w:rPr>
+          <w:rFonts w:ascii="Times New Roman Bold" w:eastAsiaTheme="majorEastAsia" w:hAnsi="Times New Roman Bold" w:cstheme="majorBidi"/>
+          <w:color w:val="000000" w:themeColor="text1"/>
+          <w:szCs w:val="26"/>
+        </w:rPr>
+        <w:t>adapt</w:t>
+      </w:r>
+      <w:r>
+        <w:rPr>
+          <w:rFonts w:ascii="Times New Roman Bold" w:eastAsiaTheme="majorEastAsia" w:hAnsi="Times New Roman Bold" w:cstheme="majorBidi"/>
+          <w:color w:val="000000" w:themeColor="text1"/>
+          <w:szCs w:val="26"/>
+        </w:rPr>
+        <w:t>ed</w:t>
+      </w:r>
+      <w:r>
+        <w:rPr>
+          <w:rFonts w:ascii="Times New Roman Bold" w:eastAsiaTheme="majorEastAsia" w:hAnsi="Times New Roman Bold" w:cstheme="majorBidi"/>
+          <w:color w:val="000000" w:themeColor="text1"/>
+          <w:szCs w:val="26"/>
+        </w:rPr>
+        <w:t xml:space="preserve"> to the software change</w:t>
+      </w:r>
+      <w:r>
+        <w:rPr>
+          <w:rFonts w:ascii="Times New Roman Bold" w:eastAsiaTheme="majorEastAsia" w:hAnsi="Times New Roman Bold" w:cstheme="majorBidi"/>
+          <w:color w:val="000000" w:themeColor="text1"/>
+          <w:szCs w:val="26"/>
+        </w:rPr>
+        <w:t>s</w:t>
+      </w:r>
+      <w:r>
+        <w:rPr>
+          <w:rFonts w:ascii="Times New Roman Bold" w:eastAsiaTheme="majorEastAsia" w:hAnsi="Times New Roman Bold" w:cstheme="majorBidi"/>
+          <w:color w:val="000000" w:themeColor="text1"/>
+          <w:szCs w:val="26"/>
+        </w:rPr>
+        <w:t>. There are no restrictions in our project. It is easily understood and easy to change on the side of the code or on the database side.</w:t>
+      </w:r>
+    </w:p>
+    <w:p>
+      <w:pPr>
         <w:rPr>
           <w:rFonts w:ascii="Times New Roman Bold" w:eastAsiaTheme="majorEastAsia" w:hAnsi="Times New Roman Bold" w:cstheme="majorBidi"/>
           <w:b/>
           <w:color w:val="000000" w:themeColor="text1"/>
           <w:szCs w:val="26"/>
         </w:rPr>
-        <w:t>Reliability</w:t>
-      </w:r>
+      </w:pPr>
     </w:p>
     <w:p>
       <w:pPr>
@@ -1239,369 +1524,7 @@
           <w:color w:val="000000" w:themeColor="text1"/>
           <w:szCs w:val="26"/>
         </w:rPr>
-        <w:tab/>
-      </w:r>
-      <w:r>
-        <w:rPr>
-          <w:rFonts w:ascii="Times New Roman Bold" w:eastAsiaTheme="majorEastAsia" w:hAnsi="Times New Roman Bold" w:cstheme="majorBidi"/>
-          <w:b/>
-          <w:color w:val="000000" w:themeColor="text1"/>
-          <w:szCs w:val="26"/>
-        </w:rPr>
-        <w:tab/>
-      </w:r>
-      <w:r>
-        <w:rPr>
-          <w:rFonts w:ascii="Times New Roman Bold" w:eastAsiaTheme="majorEastAsia" w:hAnsi="Times New Roman Bold" w:cstheme="majorBidi"/>
-          <w:color w:val="000000" w:themeColor="text1"/>
-          <w:szCs w:val="26"/>
-        </w:rPr>
-        <w:t>We tested all the steps of the software, we developed it with different inputs and tried to improve the experience of the users by fixing all the mistakes. We tested the system after every new feature we added. When we encountered any problem, we figured out where we made a mistake.</w:t>
-      </w:r>
-    </w:p>
-    <w:p>
-      <w:pPr>
-        <w:rPr>
-          <w:rFonts w:ascii="Times New Roman Bold" w:eastAsiaTheme="majorEastAsia" w:hAnsi="Times New Roman Bold" w:cstheme="majorBidi"/>
-          <w:b/>
-          <w:color w:val="000000" w:themeColor="text1"/>
-          <w:szCs w:val="26"/>
-        </w:rPr>
-      </w:pPr>
-    </w:p>
-    <w:p>
-      <w:pPr>
-        <w:rPr>
-          <w:rFonts w:ascii="Times New Roman Bold" w:eastAsiaTheme="majorEastAsia" w:hAnsi="Times New Roman Bold" w:cstheme="majorBidi"/>
-          <w:color w:val="000000" w:themeColor="text1"/>
-          <w:szCs w:val="26"/>
-        </w:rPr>
-      </w:pPr>
-      <w:r>
-        <w:rPr>
-          <w:rFonts w:ascii="Times New Roman Bold" w:eastAsiaTheme="majorEastAsia" w:hAnsi="Times New Roman Bold" w:cstheme="majorBidi"/>
-          <w:b/>
-          <w:color w:val="000000" w:themeColor="text1"/>
-          <w:szCs w:val="26"/>
-        </w:rPr>
-        <w:t>Ex</w:t>
-      </w:r>
-      <w:r>
-        <w:rPr>
-          <w:rFonts w:ascii="Times New Roman Bold" w:eastAsiaTheme="majorEastAsia" w:hAnsi="Times New Roman Bold" w:cstheme="majorBidi"/>
-          <w:color w:val="000000" w:themeColor="text1"/>
-          <w:szCs w:val="26"/>
-        </w:rPr>
-        <w:t>pandability</w:t>
-      </w:r>
-    </w:p>
-    <w:p>
-      <w:pPr>
-        <w:rPr>
-          <w:rFonts w:ascii="Times New Roman Bold" w:eastAsiaTheme="majorEastAsia" w:hAnsi="Times New Roman Bold" w:cstheme="majorBidi"/>
-          <w:color w:val="000000" w:themeColor="text1"/>
-          <w:szCs w:val="26"/>
-        </w:rPr>
-      </w:pPr>
-      <w:r>
-        <w:rPr>
-          <w:rFonts w:ascii="Times New Roman Bold" w:eastAsiaTheme="majorEastAsia" w:hAnsi="Times New Roman Bold" w:cstheme="majorBidi"/>
-          <w:color w:val="000000" w:themeColor="text1"/>
-          <w:szCs w:val="26"/>
-        </w:rPr>
-        <w:tab/>
-      </w:r>
-      <w:r>
-        <w:rPr>
-          <w:rFonts w:ascii="Times New Roman Bold" w:eastAsiaTheme="majorEastAsia" w:hAnsi="Times New Roman Bold" w:cstheme="majorBidi"/>
-          <w:color w:val="000000" w:themeColor="text1"/>
-          <w:szCs w:val="26"/>
-        </w:rPr>
-        <w:tab/>
-        <w:t>While designing our system, we paid attention to extensibility. Thanks to its modular structure, our system is ready for new technologies that can be added later.</w:t>
-      </w:r>
-    </w:p>
-    <w:p>
-      <w:pPr>
-        <w:rPr>
-          <w:rFonts w:ascii="Times New Roman Bold" w:eastAsiaTheme="majorEastAsia" w:hAnsi="Times New Roman Bold" w:cstheme="majorBidi"/>
-          <w:b/>
-          <w:color w:val="000000" w:themeColor="text1"/>
-          <w:szCs w:val="26"/>
-        </w:rPr>
-      </w:pPr>
-    </w:p>
-    <w:p>
-      <w:pPr>
-        <w:rPr>
-          <w:rFonts w:ascii="Times New Roman Bold" w:eastAsiaTheme="majorEastAsia" w:hAnsi="Times New Roman Bold" w:cstheme="majorBidi"/>
-          <w:b/>
-          <w:color w:val="000000" w:themeColor="text1"/>
-          <w:szCs w:val="26"/>
-        </w:rPr>
-      </w:pPr>
-      <w:r>
-        <w:rPr>
-          <w:rFonts w:ascii="Times New Roman Bold" w:eastAsiaTheme="majorEastAsia" w:hAnsi="Times New Roman Bold" w:cstheme="majorBidi"/>
-          <w:b/>
-          <w:color w:val="000000" w:themeColor="text1"/>
-          <w:szCs w:val="26"/>
-        </w:rPr>
-        <w:t>Programmability</w:t>
-      </w:r>
-    </w:p>
-    <w:p>
-      <w:pPr>
-        <w:rPr>
-          <w:rFonts w:ascii="Times New Roman Bold" w:eastAsiaTheme="majorEastAsia" w:hAnsi="Times New Roman Bold" w:cstheme="majorBidi"/>
-          <w:color w:val="000000" w:themeColor="text1"/>
-          <w:szCs w:val="26"/>
-        </w:rPr>
-      </w:pPr>
-    </w:p>
-    <w:p>
-      <w:pPr>
-        <w:rPr>
-          <w:rFonts w:ascii="Times New Roman Bold" w:eastAsiaTheme="majorEastAsia" w:hAnsi="Times New Roman Bold" w:cstheme="majorBidi"/>
-          <w:color w:val="000000" w:themeColor="text1"/>
-          <w:szCs w:val="26"/>
-        </w:rPr>
-      </w:pPr>
-      <w:r>
-        <w:rPr>
-          <w:rFonts w:ascii="Times New Roman Bold" w:eastAsiaTheme="majorEastAsia" w:hAnsi="Times New Roman Bold" w:cstheme="majorBidi"/>
-          <w:color w:val="000000" w:themeColor="text1"/>
-          <w:szCs w:val="26"/>
-        </w:rPr>
-        <w:tab/>
-      </w:r>
-      <w:r>
-        <w:rPr>
-          <w:rFonts w:ascii="Times New Roman Bold" w:eastAsiaTheme="majorEastAsia" w:hAnsi="Times New Roman Bold" w:cstheme="majorBidi"/>
-          <w:color w:val="000000" w:themeColor="text1"/>
-          <w:szCs w:val="26"/>
-        </w:rPr>
-        <w:tab/>
-        <w:t xml:space="preserve">In our project, we tried to create a simple, functional product using the </w:t>
-      </w:r>
-      <w:proofErr w:type="spellStart"/>
-      <w:r>
-        <w:rPr>
-          <w:rFonts w:ascii="Times New Roman Bold" w:eastAsiaTheme="majorEastAsia" w:hAnsi="Times New Roman Bold" w:cstheme="majorBidi"/>
-          <w:color w:val="000000" w:themeColor="text1"/>
-          <w:szCs w:val="26"/>
-        </w:rPr>
-        <w:t>RxSwift</w:t>
-      </w:r>
-      <w:proofErr w:type="spellEnd"/>
-      <w:r>
-        <w:rPr>
-          <w:rFonts w:ascii="Times New Roman Bold" w:eastAsiaTheme="majorEastAsia" w:hAnsi="Times New Roman Bold" w:cstheme="majorBidi"/>
-          <w:color w:val="000000" w:themeColor="text1"/>
-          <w:szCs w:val="26"/>
-        </w:rPr>
-        <w:t xml:space="preserve"> 3.2 Swift Framework. The reason we use the Framework is that simple operations such as logging in and signing up are readily available and accordingly we can spend more time on other important parts of the software.</w:t>
-      </w:r>
-    </w:p>
-    <w:p>
-      <w:pPr>
-        <w:rPr>
-          <w:rFonts w:ascii="Times New Roman Bold" w:eastAsiaTheme="majorEastAsia" w:hAnsi="Times New Roman Bold" w:cstheme="majorBidi"/>
-          <w:b/>
-          <w:color w:val="000000" w:themeColor="text1"/>
-          <w:szCs w:val="26"/>
-        </w:rPr>
-      </w:pPr>
-    </w:p>
-    <w:p>
-      <w:pPr>
-        <w:rPr>
-          <w:rFonts w:ascii="Times New Roman Bold" w:eastAsiaTheme="majorEastAsia" w:hAnsi="Times New Roman Bold" w:cstheme="majorBidi"/>
-          <w:b/>
-          <w:color w:val="000000" w:themeColor="text1"/>
-          <w:szCs w:val="26"/>
-        </w:rPr>
-      </w:pPr>
-      <w:r>
-        <w:rPr>
-          <w:rFonts w:ascii="Times New Roman Bold" w:eastAsiaTheme="majorEastAsia" w:hAnsi="Times New Roman Bold" w:cstheme="majorBidi"/>
-          <w:b/>
-          <w:color w:val="000000" w:themeColor="text1"/>
-          <w:szCs w:val="26"/>
-        </w:rPr>
-        <w:t>Compatibility</w:t>
-      </w:r>
-    </w:p>
-    <w:p>
-      <w:pPr>
-        <w:rPr>
-          <w:rFonts w:ascii="Times New Roman Bold" w:eastAsiaTheme="majorEastAsia" w:hAnsi="Times New Roman Bold" w:cstheme="majorBidi"/>
-          <w:color w:val="000000" w:themeColor="text1"/>
-          <w:szCs w:val="26"/>
-        </w:rPr>
-      </w:pPr>
-      <w:r>
-        <w:rPr>
-          <w:rFonts w:ascii="Times New Roman Bold" w:eastAsiaTheme="majorEastAsia" w:hAnsi="Times New Roman Bold" w:cstheme="majorBidi"/>
-          <w:b/>
-          <w:color w:val="000000" w:themeColor="text1"/>
-          <w:szCs w:val="26"/>
-        </w:rPr>
-        <w:tab/>
-      </w:r>
-      <w:r>
-        <w:rPr>
-          <w:rFonts w:ascii="Times New Roman Bold" w:eastAsiaTheme="majorEastAsia" w:hAnsi="Times New Roman Bold" w:cstheme="majorBidi"/>
-          <w:b/>
-          <w:color w:val="000000" w:themeColor="text1"/>
-          <w:szCs w:val="26"/>
-        </w:rPr>
-        <w:tab/>
-      </w:r>
-      <w:r>
-        <w:rPr>
-          <w:rFonts w:ascii="Times New Roman Bold" w:eastAsiaTheme="majorEastAsia" w:hAnsi="Times New Roman Bold" w:cstheme="majorBidi"/>
-          <w:color w:val="000000" w:themeColor="text1"/>
-          <w:szCs w:val="26"/>
-        </w:rPr>
-        <w:t xml:space="preserve">Another reason why we use Django in our </w:t>
-      </w:r>
-      <w:proofErr w:type="gramStart"/>
-      <w:r>
-        <w:rPr>
-          <w:rFonts w:ascii="Times New Roman Bold" w:eastAsiaTheme="majorEastAsia" w:hAnsi="Times New Roman Bold" w:cstheme="majorBidi"/>
-          <w:color w:val="000000" w:themeColor="text1"/>
-          <w:szCs w:val="26"/>
-        </w:rPr>
-        <w:t>project(</w:t>
-      </w:r>
-      <w:proofErr w:type="gramEnd"/>
-      <w:r>
-        <w:rPr>
-          <w:rFonts w:ascii="Times New Roman Bold" w:eastAsiaTheme="majorEastAsia" w:hAnsi="Times New Roman Bold" w:cstheme="majorBidi"/>
-          <w:color w:val="000000" w:themeColor="text1"/>
-          <w:szCs w:val="26"/>
-        </w:rPr>
-        <w:t xml:space="preserve">web service) is that we know that it will not hurt us about compatibility. The </w:t>
-      </w:r>
-      <w:proofErr w:type="spellStart"/>
-      <w:r>
-        <w:rPr>
-          <w:rFonts w:ascii="Times New Roman Bold" w:eastAsiaTheme="majorEastAsia" w:hAnsi="Times New Roman Bold" w:cstheme="majorBidi"/>
-          <w:color w:val="000000" w:themeColor="text1"/>
-          <w:szCs w:val="26"/>
-        </w:rPr>
-        <w:t>RxSwift</w:t>
-      </w:r>
-      <w:proofErr w:type="spellEnd"/>
-      <w:r>
-        <w:rPr>
-          <w:rFonts w:ascii="Times New Roman Bold" w:eastAsiaTheme="majorEastAsia" w:hAnsi="Times New Roman Bold" w:cstheme="majorBidi"/>
-          <w:color w:val="000000" w:themeColor="text1"/>
-          <w:szCs w:val="26"/>
-        </w:rPr>
-        <w:t xml:space="preserve"> 3.2 framework is currently the most used framework on swift and has a lot of resources. </w:t>
-      </w:r>
-      <w:proofErr w:type="gramStart"/>
-      <w:r>
-        <w:rPr>
-          <w:rFonts w:ascii="Times New Roman Bold" w:eastAsiaTheme="majorEastAsia" w:hAnsi="Times New Roman Bold" w:cstheme="majorBidi"/>
-          <w:color w:val="000000" w:themeColor="text1"/>
-          <w:szCs w:val="26"/>
-        </w:rPr>
-        <w:t>Of course</w:t>
-      </w:r>
-      <w:proofErr w:type="gramEnd"/>
-      <w:r>
-        <w:rPr>
-          <w:rFonts w:ascii="Times New Roman Bold" w:eastAsiaTheme="majorEastAsia" w:hAnsi="Times New Roman Bold" w:cstheme="majorBidi"/>
-          <w:color w:val="000000" w:themeColor="text1"/>
-          <w:szCs w:val="26"/>
-        </w:rPr>
-        <w:t xml:space="preserve"> new features can be added to the system later, so we chose to use a software language that is known to survive the problem and make the software long-lived.</w:t>
-      </w:r>
-    </w:p>
-    <w:p>
-      <w:pPr>
-        <w:rPr>
-          <w:rFonts w:ascii="Times New Roman Bold" w:eastAsiaTheme="majorEastAsia" w:hAnsi="Times New Roman Bold" w:cstheme="majorBidi"/>
-          <w:b/>
-          <w:color w:val="000000" w:themeColor="text1"/>
-          <w:szCs w:val="26"/>
-        </w:rPr>
-      </w:pPr>
-    </w:p>
-    <w:p>
-      <w:pPr>
-        <w:rPr>
-          <w:rFonts w:ascii="Times New Roman Bold" w:eastAsiaTheme="majorEastAsia" w:hAnsi="Times New Roman Bold" w:cstheme="majorBidi"/>
-          <w:b/>
-          <w:color w:val="000000" w:themeColor="text1"/>
-          <w:szCs w:val="26"/>
-        </w:rPr>
-      </w:pPr>
-    </w:p>
-    <w:p>
-      <w:pPr>
-        <w:rPr>
-          <w:rFonts w:ascii="Times New Roman Bold" w:eastAsiaTheme="majorEastAsia" w:hAnsi="Times New Roman Bold" w:cstheme="majorBidi"/>
-          <w:color w:val="000000" w:themeColor="text1"/>
-          <w:szCs w:val="26"/>
-        </w:rPr>
-      </w:pPr>
-      <w:r>
-        <w:rPr>
-          <w:rFonts w:ascii="Times New Roman Bold" w:eastAsiaTheme="majorEastAsia" w:hAnsi="Times New Roman Bold" w:cstheme="majorBidi"/>
-          <w:b/>
-          <w:color w:val="000000" w:themeColor="text1"/>
-          <w:szCs w:val="26"/>
-        </w:rPr>
-        <w:t>Adaptability</w:t>
-      </w:r>
-    </w:p>
-    <w:p>
-      <w:pPr>
-        <w:rPr>
-          <w:rFonts w:ascii="Times New Roman Bold" w:eastAsiaTheme="majorEastAsia" w:hAnsi="Times New Roman Bold" w:cstheme="majorBidi"/>
-          <w:color w:val="000000" w:themeColor="text1"/>
-          <w:szCs w:val="26"/>
-        </w:rPr>
-      </w:pPr>
-      <w:r>
-        <w:rPr>
-          <w:rFonts w:ascii="Times New Roman Bold" w:eastAsiaTheme="majorEastAsia" w:hAnsi="Times New Roman Bold" w:cstheme="majorBidi"/>
-          <w:color w:val="000000" w:themeColor="text1"/>
-          <w:szCs w:val="26"/>
-        </w:rPr>
         <w:lastRenderedPageBreak/>
-        <w:t>Our project can easily adapt to the software change. There are no restrictions in our project. It is easily understood and easy to change on the side of the code or on the database side.</w:t>
-      </w:r>
-    </w:p>
-    <w:p>
-      <w:pPr>
-        <w:rPr>
-          <w:rFonts w:ascii="Times New Roman Bold" w:eastAsiaTheme="majorEastAsia" w:hAnsi="Times New Roman Bold" w:cstheme="majorBidi"/>
-          <w:b/>
-          <w:color w:val="000000" w:themeColor="text1"/>
-          <w:szCs w:val="26"/>
-        </w:rPr>
-      </w:pPr>
-    </w:p>
-    <w:p>
-      <w:pPr>
-        <w:rPr>
-          <w:rFonts w:ascii="Times New Roman Bold" w:eastAsiaTheme="majorEastAsia" w:hAnsi="Times New Roman Bold" w:cstheme="majorBidi"/>
-          <w:color w:val="000000" w:themeColor="text1"/>
-          <w:szCs w:val="26"/>
-        </w:rPr>
-      </w:pPr>
-      <w:r>
-        <w:rPr>
-          <w:rFonts w:ascii="Times New Roman Bold" w:eastAsiaTheme="majorEastAsia" w:hAnsi="Times New Roman Bold" w:cstheme="majorBidi"/>
-          <w:b/>
-          <w:color w:val="000000" w:themeColor="text1"/>
-          <w:szCs w:val="26"/>
-        </w:rPr>
         <w:t>Availability</w:t>
       </w:r>
     </w:p>
@@ -1696,11 +1619,11 @@
           <w:numId w:val="5"/>
         </w:numPr>
       </w:pPr>
-      <w:bookmarkStart w:id="1" w:name="_Toc436772641"/>
+      <w:bookmarkStart w:id="2" w:name="_Toc436772641"/>
       <w:r>
         <w:t>Interface Documentation Guidelines</w:t>
       </w:r>
-      <w:bookmarkEnd w:id="1"/>
+      <w:bookmarkEnd w:id="2"/>
     </w:p>
     <w:p>
       <w:r>
@@ -1838,11 +1761,11 @@
           <w:numId w:val="5"/>
         </w:numPr>
       </w:pPr>
-      <w:bookmarkStart w:id="2" w:name="_Toc436772642"/>
+      <w:bookmarkStart w:id="3" w:name="_Toc436772642"/>
       <w:r>
         <w:t>Definitions, Acronyms, and Abbreviations</w:t>
       </w:r>
-      <w:bookmarkEnd w:id="2"/>
+      <w:bookmarkEnd w:id="3"/>
     </w:p>
     <w:p>
       <w:pPr>
@@ -1929,18 +1852,8 @@
           <w:color w:val="000000" w:themeColor="text1"/>
           <w:szCs w:val="26"/>
         </w:rPr>
-        <w:t>- There are many quiz maker applications. For example; https://www.quiz-maker.com/ https://www.easypromosapp.com/quiz/. But our system some different from others.</w:t>
-      </w:r>
-    </w:p>
-    <w:p>
-      <w:pPr>
-        <w:rPr>
-          <w:rFonts w:ascii="Times New Roman Bold" w:eastAsiaTheme="majorEastAsia" w:hAnsi="Times New Roman Bold" w:cstheme="majorBidi"/>
-          <w:b/>
-          <w:color w:val="000000" w:themeColor="text1"/>
-          <w:szCs w:val="26"/>
-        </w:rPr>
-      </w:pPr>
+        <w:t>There are many quiz maker applications. For example; https://www.quiz-maker.com/ https://www.easypromosapp.com/quiz/. But our system some different from others.</w:t>
+      </w:r>
     </w:p>
     <w:p>
       <w:pPr>
@@ -1958,11 +1871,11 @@
       <w:pPr>
         <w:pStyle w:val="Balk1"/>
       </w:pPr>
-      <w:bookmarkStart w:id="3" w:name="_Toc436772644"/>
+      <w:bookmarkStart w:id="4" w:name="_Toc436772644"/>
       <w:r>
         <w:t>Packages</w:t>
       </w:r>
-      <w:bookmarkEnd w:id="3"/>
+      <w:bookmarkEnd w:id="4"/>
     </w:p>
     <w:p>
       <w:pPr>
@@ -1972,11 +1885,11 @@
           <w:numId w:val="0"/>
         </w:numPr>
       </w:pPr>
-      <w:bookmarkStart w:id="4" w:name="_Toc471092207"/>
+      <w:bookmarkStart w:id="5" w:name="_Toc471092207"/>
       <w:r>
         <w:t>a. Models</w:t>
       </w:r>
-      <w:bookmarkEnd w:id="4"/>
+      <w:bookmarkEnd w:id="5"/>
     </w:p>
     <w:tbl>
       <w:tblPr>
@@ -2057,7 +1970,6 @@
               <w:rPr>
                 <w:b w:val="0"/>
               </w:rPr>
-              <w:lastRenderedPageBreak/>
               <w:t>Quizmaker</w:t>
             </w:r>
             <w:proofErr w:type="spellEnd"/>
@@ -2203,6 +2115,7 @@
               <w:rPr>
                 <w:b w:val="0"/>
               </w:rPr>
+              <w:lastRenderedPageBreak/>
               <w:t>Quizmaker</w:t>
             </w:r>
             <w:proofErr w:type="spellEnd"/>
@@ -2729,14 +2642,14 @@
           <w:numId w:val="0"/>
         </w:numPr>
       </w:pPr>
-      <w:bookmarkStart w:id="5" w:name="_Toc471092208"/>
+      <w:bookmarkStart w:id="6" w:name="_Toc471092208"/>
       <w:r>
         <w:t xml:space="preserve">b. View </w:t>
       </w:r>
       <w:r>
         <w:t>Controllers</w:t>
       </w:r>
-      <w:bookmarkEnd w:id="5"/>
+      <w:bookmarkEnd w:id="6"/>
     </w:p>
     <w:tbl>
       <w:tblPr>
@@ -3460,7 +3373,6 @@
               <w:rPr>
                 <w:b w:val="0"/>
               </w:rPr>
-              <w:lastRenderedPageBreak/>
               <w:t>quizmaker</w:t>
             </w:r>
             <w:proofErr w:type="spellEnd"/>
@@ -3588,14 +3500,14 @@
         </w:numPr>
         <w:ind w:left="284"/>
       </w:pPr>
-      <w:bookmarkStart w:id="6" w:name="_Toc471092209"/>
+      <w:bookmarkStart w:id="7" w:name="_Toc471092209"/>
       <w:r>
         <w:t xml:space="preserve">c. </w:t>
       </w:r>
       <w:r>
         <w:t>View</w:t>
       </w:r>
-      <w:bookmarkEnd w:id="6"/>
+      <w:bookmarkEnd w:id="7"/>
       <w:r>
         <w:t xml:space="preserve"> Models</w:t>
       </w:r>
@@ -4118,8 +4030,11 @@
         </w:tc>
       </w:tr>
     </w:tbl>
-    <w:p/>
-    <w:p/>
+    <w:p>
+      <w:pPr>
+        <w:ind w:firstLine="0"/>
+      </w:pPr>
+    </w:p>
     <w:p>
       <w:pPr>
         <w:pStyle w:val="Balk1"/>
@@ -4689,12 +4604,11 @@
       <w:pPr>
         <w:pStyle w:val="Balk1"/>
       </w:pPr>
-      <w:bookmarkStart w:id="7" w:name="_Toc436772645"/>
-      <w:r>
-        <w:lastRenderedPageBreak/>
+      <w:bookmarkStart w:id="8" w:name="_Toc436772645"/>
+      <w:r>
         <w:t>Class Interfaces</w:t>
       </w:r>
-      <w:bookmarkEnd w:id="7"/>
+      <w:bookmarkEnd w:id="8"/>
     </w:p>
     <w:p>
       <w:pPr>
@@ -4707,8 +4621,6 @@
       <w:r>
         <w:t>This part is attached to the file.</w:t>
       </w:r>
-      <w:bookmarkStart w:id="8" w:name="_GoBack"/>
-      <w:bookmarkEnd w:id="8"/>
     </w:p>
     <w:sectPr>
       <w:footerReference w:type="default" r:id="rId13"/>
@@ -6089,6 +6001,92 @@
     </w:lvl>
   </w:abstractNum>
   <w:abstractNum w:abstractNumId="11" w15:restartNumberingAfterBreak="0">
+    <w:nsid w:val="64182A90"/>
+    <w:multiLevelType w:val="hybridMultilevel"/>
+    <w:tmpl w:val="3B746180"/>
+    <w:lvl w:ilvl="0" w:tplc="041F000F">
+      <w:start w:val="1"/>
+      <w:numFmt w:val="decimal"/>
+      <w:lvlText w:val="%1."/>
+      <w:lvlJc w:val="left"/>
+      <w:pPr>
+        <w:ind w:left="1004" w:hanging="360"/>
+      </w:pPr>
+    </w:lvl>
+    <w:lvl w:ilvl="1" w:tplc="041F0019" w:tentative="1">
+      <w:start w:val="1"/>
+      <w:numFmt w:val="lowerLetter"/>
+      <w:lvlText w:val="%2."/>
+      <w:lvlJc w:val="left"/>
+      <w:pPr>
+        <w:ind w:left="1724" w:hanging="360"/>
+      </w:pPr>
+    </w:lvl>
+    <w:lvl w:ilvl="2" w:tplc="041F001B" w:tentative="1">
+      <w:start w:val="1"/>
+      <w:numFmt w:val="lowerRoman"/>
+      <w:lvlText w:val="%3."/>
+      <w:lvlJc w:val="right"/>
+      <w:pPr>
+        <w:ind w:left="2444" w:hanging="180"/>
+      </w:pPr>
+    </w:lvl>
+    <w:lvl w:ilvl="3" w:tplc="041F000F" w:tentative="1">
+      <w:start w:val="1"/>
+      <w:numFmt w:val="decimal"/>
+      <w:lvlText w:val="%4."/>
+      <w:lvlJc w:val="left"/>
+      <w:pPr>
+        <w:ind w:left="3164" w:hanging="360"/>
+      </w:pPr>
+    </w:lvl>
+    <w:lvl w:ilvl="4" w:tplc="041F0019" w:tentative="1">
+      <w:start w:val="1"/>
+      <w:numFmt w:val="lowerLetter"/>
+      <w:lvlText w:val="%5."/>
+      <w:lvlJc w:val="left"/>
+      <w:pPr>
+        <w:ind w:left="3884" w:hanging="360"/>
+      </w:pPr>
+    </w:lvl>
+    <w:lvl w:ilvl="5" w:tplc="041F001B" w:tentative="1">
+      <w:start w:val="1"/>
+      <w:numFmt w:val="lowerRoman"/>
+      <w:lvlText w:val="%6."/>
+      <w:lvlJc w:val="right"/>
+      <w:pPr>
+        <w:ind w:left="4604" w:hanging="180"/>
+      </w:pPr>
+    </w:lvl>
+    <w:lvl w:ilvl="6" w:tplc="041F000F" w:tentative="1">
+      <w:start w:val="1"/>
+      <w:numFmt w:val="decimal"/>
+      <w:lvlText w:val="%7."/>
+      <w:lvlJc w:val="left"/>
+      <w:pPr>
+        <w:ind w:left="5324" w:hanging="360"/>
+      </w:pPr>
+    </w:lvl>
+    <w:lvl w:ilvl="7" w:tplc="041F0019" w:tentative="1">
+      <w:start w:val="1"/>
+      <w:numFmt w:val="lowerLetter"/>
+      <w:lvlText w:val="%8."/>
+      <w:lvlJc w:val="left"/>
+      <w:pPr>
+        <w:ind w:left="6044" w:hanging="360"/>
+      </w:pPr>
+    </w:lvl>
+    <w:lvl w:ilvl="8" w:tplc="041F001B" w:tentative="1">
+      <w:start w:val="1"/>
+      <w:numFmt w:val="lowerRoman"/>
+      <w:lvlText w:val="%9."/>
+      <w:lvlJc w:val="right"/>
+      <w:pPr>
+        <w:ind w:left="6764" w:hanging="180"/>
+      </w:pPr>
+    </w:lvl>
+  </w:abstractNum>
+  <w:abstractNum w:abstractNumId="12" w15:restartNumberingAfterBreak="0">
     <w:nsid w:val="65542343"/>
     <w:multiLevelType w:val="hybridMultilevel"/>
     <w:tmpl w:val="C0CCFDB8"/>
@@ -6179,7 +6177,7 @@
       </w:pPr>
     </w:lvl>
   </w:abstractNum>
-  <w:abstractNum w:abstractNumId="12" w15:restartNumberingAfterBreak="0">
+  <w:abstractNum w:abstractNumId="13" w15:restartNumberingAfterBreak="0">
     <w:nsid w:val="762F3573"/>
     <w:multiLevelType w:val="hybridMultilevel"/>
     <w:tmpl w:val="8C32DE0A"/>
@@ -6362,16 +6360,19 @@
     <w:abstractNumId w:val="2"/>
   </w:num>
   <w:num w:numId="14">
-    <w:abstractNumId w:val="12"/>
+    <w:abstractNumId w:val="13"/>
   </w:num>
   <w:num w:numId="15">
     <w:abstractNumId w:val="3"/>
   </w:num>
   <w:num w:numId="16">
-    <w:abstractNumId w:val="11"/>
+    <w:abstractNumId w:val="12"/>
   </w:num>
   <w:num w:numId="17">
     <w:abstractNumId w:val="9"/>
+  </w:num>
+  <w:num w:numId="18">
+    <w:abstractNumId w:val="11"/>
   </w:num>
 </w:numbering>
 </file>
@@ -7490,7 +7491,7 @@
 </file>
 
 <file path=customXml/itemProps1.xml><?xml version="1.0" encoding="utf-8"?>
-<ds:datastoreItem xmlns:ds="http://schemas.openxmlformats.org/officeDocument/2006/customXml" ds:itemID="{15B7A1BD-ECAA-4EC4-A14D-FB3B898CE68F}">
+<ds:datastoreItem xmlns:ds="http://schemas.openxmlformats.org/officeDocument/2006/customXml" ds:itemID="{517DCA5E-AB6D-4C99-947E-F65BEF0574C0}">
   <ds:schemaRefs>
     <ds:schemaRef ds:uri="http://schemas.openxmlformats.org/officeDocument/2006/bibliography"/>
   </ds:schemaRefs>

</xml_diff>